<commit_message>
I... more? Again as DR Jay. I don't know why.
</commit_message>
<xml_diff>
--- a/++Templated Entries/++DrJay/In Progress/MendesGilbertoTEMPLATEDJJ.docx
+++ b/++Templated Entries/++DrJay/In Progress/MendesGilbertoTEMPLATEDJJ.docx
@@ -356,6 +356,12 @@
                   </w:rPr>
                   <w:t xml:space="preserve">ndes, Gilberto </w:t>
                 </w:r>
+                <w:r>
+                  <w:rPr>
+                    <w:b/>
+                  </w:rPr>
+                  <w:tab/>
+                </w:r>
               </w:p>
             </w:tc>
           </w:sdtContent>
@@ -373,6 +379,7 @@
             <w:showingPlcHdr/>
           </w:sdtPr>
           <w:sdtContent>
+            <w:bookmarkStart w:id="0" w:name="_GoBack" w:displacedByCustomXml="prev"/>
             <w:tc>
               <w:tcPr>
                 <w:tcW w:w="9016" w:type="dxa"/>
@@ -406,6 +413,7 @@
                 </w:r>
               </w:p>
             </w:tc>
+            <w:bookmarkEnd w:id="0" w:displacedByCustomXml="next"/>
           </w:sdtContent>
         </w:sdt>
       </w:tr>
@@ -418,7 +426,6 @@
             <w:placeholder>
               <w:docPart w:val="CB880C27F609B146A78377741E47D683"/>
             </w:placeholder>
-            <w:showingPlcHdr/>
           </w:sdtPr>
           <w:sdtContent>
             <w:tc>
@@ -431,23 +438,22 @@
               </w:tcPr>
               <w:p>
                 <w:r>
+                  <w:t>Gilberto Ambrósio Garcia Mendes was born in Santos (São Paulo state), on 13 October 1922. Despite his unorthodox musical career — he did not study</w:t>
+                </w:r>
+                <w:r>
+                  <w:t>ing</w:t>
+                </w:r>
+                <w:r>
+                  <w:t xml:space="preserve"> music until the age of nineteen, and worked in a bank until his retirement in 1975 — has achieved widespread recognition as one of the leading contemporary Brazilian composers. He is a local pioneer in the fields of chance, </w:t>
+                </w:r>
+                <w:r>
                   <w:rPr>
-                    <w:rStyle w:val="PlaceholderText"/>
+                    <w:i/>
                   </w:rPr>
-                  <w:t xml:space="preserve">[Enter an </w:t>
-                </w:r>
-                <w:r>
-                  <w:rPr>
-                    <w:rStyle w:val="PlaceholderText"/>
-                    <w:b/>
-                  </w:rPr>
-                  <w:t>abstract</w:t>
-                </w:r>
-                <w:r>
-                  <w:rPr>
-                    <w:rStyle w:val="PlaceholderText"/>
-                  </w:rPr>
-                  <w:t xml:space="preserve"> for your article]</w:t>
+                  <w:t>concrète</w:t>
+                </w:r>
+                <w:r>
+                  <w:t>, microtonal music, mixed media, and musical action.</w:t>
                 </w:r>
               </w:p>
             </w:tc>
@@ -464,6 +470,12 @@
               <w:docPart w:val="3BA6F9603F689645ABD5E4E29CFF13A9"/>
             </w:placeholder>
           </w:sdtPr>
+          <w:sdtEndPr>
+            <w:rPr>
+              <w:vanish/>
+              <w:highlight w:val="yellow"/>
+            </w:rPr>
+          </w:sdtEndPr>
           <w:sdtContent>
             <w:tc>
               <w:tcPr>
@@ -473,1995 +485,1233 @@
                   <w:bottom w:w="113" w:type="dxa"/>
                 </w:tcMar>
               </w:tcPr>
+              <w:sdt>
+                <w:sdtPr>
+                  <w:alias w:val="Abstract"/>
+                  <w:tag w:val="abstract"/>
+                  <w:id w:val="378363263"/>
+                  <w:placeholder>
+                    <w:docPart w:val="8BD8AF8961B6F240870F56443D08BCB6"/>
+                  </w:placeholder>
+                </w:sdtPr>
+                <w:sdtContent>
+                  <w:p>
+                    <w:r>
+                      <w:t xml:space="preserve">Gilberto Ambrósio Garcia Mendes was born in Santos (São Paulo state), on 13 October 1922. Despite his unorthodox musical career — he did not studying music until the age of nineteen, and worked in a bank until his retirement in 1975 — has achieved widespread recognition as one of the leading contemporary Brazilian composers. He is a local pioneer in the fields of chance, </w:t>
+                    </w:r>
+                    <w:r>
+                      <w:rPr>
+                        <w:i/>
+                      </w:rPr>
+                      <w:t>concrète</w:t>
+                    </w:r>
+                    <w:r>
+                      <w:t>, microtonal music, mixed media, and musical action.</w:t>
+                    </w:r>
+                  </w:p>
+                  <w:p/>
+                </w:sdtContent>
+              </w:sdt>
               <w:p>
-                <w:pPr>
-                  <w:rPr>
-                    <w:sz w:val="24"/>
-                  </w:rPr>
-                </w:pPr>
-                <w:r>
-                  <w:rPr>
-                    <w:sz w:val="24"/>
-                  </w:rPr>
-                  <w:t>Gilberto Ambrósio Garcia Mendes was born in Santos (São Paulo state), on 13 October 1922. Despite his unorthodox musical career — he did not start to study music until the age of nineteen, and worked in a bank until his retirement in 1975 —</w:t>
-                </w:r>
-                <w:r>
-                  <w:rPr>
-                    <w:sz w:val="24"/>
-                  </w:rPr>
+                <w:r>
+                  <w:t>Professor, lecturer, and contributor to many newspapers and magazines, Mendes is the founder and director of the Festival Música Nova de Santos (</w:t>
+                </w:r>
+                <w:r>
+                  <w:t xml:space="preserve">trans: </w:t>
+                </w:r>
+                <w:r>
+                  <w:t>Santos New Music Festival), the oldest concert series of its</w:t>
+                </w:r>
+                <w:r>
+                  <w:t xml:space="preserve"> kind in Latin America (1962). </w:t>
+                </w:r>
+                <w:r>
+                  <w:t>As a scholar, he served as Visiting Professor and Universit</w:t>
+                </w:r>
+                <w:r>
+                  <w:t>y Artist at</w:t>
+                </w:r>
+                <w:r>
+                  <w:t xml:space="preserve"> the University of Wisconsin at Milwaukee (1978–1979), and as Tinker Visiting Profes</w:t>
+                </w:r>
+                <w:r>
+                  <w:t>sor and Composer in Residence at</w:t>
+                </w:r>
+                <w:r>
+                  <w:t xml:space="preserve"> the Univers</w:t>
+                </w:r>
+                <w:r>
+                  <w:t xml:space="preserve">ity of Texas at Austin (1983). </w:t>
+                </w:r>
+                <w:r>
+                  <w:t>In 1994, the Universidade de São Paul</w:t>
+                </w:r>
+                <w:r>
+                  <w:t>o granted him a Ph.D. in Music. He has since retired, but remains on the</w:t>
+                </w:r>
+                <w:r>
+                  <w:t xml:space="preserve"> faculty as </w:t>
+                </w:r>
+                <w:r>
+                  <w:t>Honours</w:t>
+                </w:r>
+                <w:r>
+                  <w:t xml:space="preserve"> Professor for Graduate Studies.</w:t>
+                </w:r>
+              </w:p>
+              <w:p/>
+              <w:p>
+                <w:r>
+                  <w:t xml:space="preserve">Compositions by Gilberto Mendes have been performed at main musical events in Brazil and abroad, such as the Festival de América y España (Spain), the Autumn of Warsaw (Poland), the Festival International des Musiques Experimentales de Bourges (France), the Darmstadt Festival (Germany), the Nutida Musik (Sweden), the International Festival of Patras (Greece), the Inter-American Music Festival (Washington, D.C.), the New World Festival of Arts (Miami), and the Sonidos de América (Carnegie Hall, New York). </w:t>
+                </w:r>
+              </w:p>
+              <w:p/>
+              <w:p>
+                <w:r>
+                  <w:t xml:space="preserve">Mendes first </w:t>
+                </w:r>
+                <w:r>
+                  <w:t>studies</w:t>
+                </w:r>
+                <w:r>
                   <w:t xml:space="preserve"> </w:t>
                 </w:r>
                 <w:r>
-                  <w:rPr>
-                    <w:sz w:val="24"/>
-                  </w:rPr>
-                  <w:t>has achieved wide</w:t>
-                </w:r>
-                <w:r>
-                  <w:rPr>
-                    <w:sz w:val="24"/>
-                  </w:rPr>
-                  <w:t>spread</w:t>
-                </w:r>
-                <w:r>
-                  <w:rPr>
-                    <w:sz w:val="24"/>
-                  </w:rPr>
-                  <w:t xml:space="preserve"> recognition as one of the leading </w:t>
-                </w:r>
-                <w:r>
-                  <w:rPr>
-                    <w:sz w:val="24"/>
-                  </w:rPr>
-                  <w:t xml:space="preserve">contemporary </w:t>
-                </w:r>
-                <w:r>
-                  <w:rPr>
-                    <w:sz w:val="24"/>
-                  </w:rPr>
-                  <w:t>Brazilian composers</w:t>
-                </w:r>
-                <w:r>
-                  <w:rPr>
-                    <w:sz w:val="24"/>
-                  </w:rPr>
+                  <w:t>in music</w:t>
+                </w:r>
+                <w:r>
+                  <w:t xml:space="preserve"> began as a hobby, when he enrolled at the Conservatório Musical de Santos. </w:t>
+                </w:r>
+                <w:proofErr w:type="gramStart"/>
+                <w:r>
+                  <w:t>T</w:t>
+                </w:r>
+                <w:r>
+                  <w:t xml:space="preserve">he institution was </w:t>
+                </w:r>
+                <w:r>
+                  <w:t xml:space="preserve">then </w:t>
+                </w:r>
+                <w:r>
+                  <w:t>owned by the great Brazilian pianist Antonieta Rudge (1885–1974)</w:t>
+                </w:r>
+                <w:r>
+                  <w:t>, who accepted him as a pupil</w:t>
+                </w:r>
+                <w:proofErr w:type="gramEnd"/>
+                <w:r>
                   <w:t xml:space="preserve">. </w:t>
                 </w:r>
                 <w:r>
-                  <w:rPr>
-                    <w:sz w:val="24"/>
-                  </w:rPr>
-                  <w:t xml:space="preserve">He is a local pioneer in the fields of chance, </w:t>
+                  <w:t>Mendes was not, however, enthusiastic about his studies</w:t>
+                </w:r>
+                <w:r>
+                  <w:t xml:space="preserve"> until 1944, when he undertook a more profound study of harmony with Savino de Benedicts (1883–1971) — a conservative bu</w:t>
+                </w:r>
+                <w:r>
+                  <w:t xml:space="preserve">t highly competent instructor. </w:t>
+                </w:r>
+                <w:r>
+                  <w:t>It was during this time</w:t>
+                </w:r>
+                <w:r>
+                  <w:t xml:space="preserve"> that Mend</w:t>
+                </w:r>
+                <w:r>
+                  <w:t xml:space="preserve">es decided to become a composer, and </w:t>
+                </w:r>
+                <w:r>
+                  <w:t xml:space="preserve">his initial efforts to write music </w:t>
+                </w:r>
+                <w:r>
+                  <w:t>date back to the</w:t>
+                </w:r>
+                <w:r>
+                  <w:t>se years.</w:t>
+                </w:r>
+              </w:p>
+              <w:p/>
+              <w:p>
+                <w:r>
+                  <w:lastRenderedPageBreak/>
+                  <w:t xml:space="preserve">His first works </w:t>
+                </w:r>
+                <w:r>
+                  <w:t>primarily consist of</w:t>
+                </w:r>
+                <w:r>
+                  <w:t xml:space="preserve"> short piano pieces (the earliest surviving production is a </w:t>
                 </w:r>
                 <w:r>
                   <w:rPr>
                     <w:i/>
-                    <w:sz w:val="24"/>
                   </w:rPr>
-                  <w:t>concrète</w:t>
-                </w:r>
-                <w:r>
-                  <w:rPr>
-                    <w:sz w:val="24"/>
-                  </w:rPr>
-                  <w:t xml:space="preserve">, </w:t>
-                </w:r>
-                <w:r>
-                  <w:rPr>
-                    <w:sz w:val="24"/>
-                  </w:rPr>
-                  <w:t>microtonal music, mixed media, and musical action.</w:t>
+                  <w:t>Prelúdio</w:t>
+                </w:r>
+                <w:r>
+                  <w:t xml:space="preserve"> of 1945) and songs</w:t>
+                </w:r>
+                <w:r>
+                  <w:t xml:space="preserve"> that demonstrate the classical and romantic</w:t>
+                </w:r>
+                <w:r>
+                  <w:t xml:space="preserve"> </w:t>
+                </w:r>
+                <w:r>
+                  <w:t>influences</w:t>
+                </w:r>
+                <w:r>
+                  <w:t xml:space="preserve"> combined, at times, with </w:t>
+                </w:r>
+                <w:r>
+                  <w:t xml:space="preserve">Brazilian folk music elements. </w:t>
+                </w:r>
+                <w:r>
+                  <w:t xml:space="preserve">Although Benedicts tried to give Mendes some orientation on those attempts, </w:t>
+                </w:r>
+                <w:r>
+                  <w:t xml:space="preserve">he did </w:t>
+                </w:r>
+                <w:r>
+                  <w:t xml:space="preserve">not approve the harmonic liberties taken by </w:t>
+                </w:r>
+                <w:r>
+                  <w:t>Mendes</w:t>
+                </w:r>
+                <w:r>
+                  <w:t xml:space="preserve"> — especially the flattened chromaticisms </w:t>
+                </w:r>
+                <w:r>
+                  <w:t>often</w:t>
+                </w:r>
+                <w:r>
+                  <w:t xml:space="preserve"> employed</w:t>
+                </w:r>
+                <w:r>
+                  <w:t xml:space="preserve"> by his student</w:t>
+                </w:r>
+                <w:r>
+                  <w:t xml:space="preserve"> that was</w:t>
+                </w:r>
+                <w:r>
+                  <w:t xml:space="preserve"> </w:t>
+                </w:r>
+                <w:r>
+                  <w:t>influence</w:t>
+                </w:r>
+                <w:r>
+                  <w:t>d by</w:t>
+                </w:r>
+                <w:r>
+                  <w:t xml:space="preserve"> American popular </w:t>
+                </w:r>
+                <w:r>
+                  <w:t xml:space="preserve">radio </w:t>
+                </w:r>
+                <w:r>
+                  <w:t>music (big bands</w:t>
+                </w:r>
+                <w:r>
+                  <w:t>, in particular</w:t>
+                </w:r>
+                <w:r>
+                  <w:t>)</w:t>
+                </w:r>
+                <w:r>
+                  <w:t xml:space="preserve">. </w:t>
+                </w:r>
+                <w:r>
+                  <w:t xml:space="preserve">Because of </w:t>
+                </w:r>
+                <w:r>
+                  <w:t>this</w:t>
+                </w:r>
+                <w:r>
+                  <w:t xml:space="preserve"> disagreement, Gilberto Mendes opted to become an autodidact; the only </w:t>
+                </w:r>
+                <w:r>
+                  <w:t>education</w:t>
+                </w:r>
+                <w:r>
+                  <w:t xml:space="preserve"> acquired </w:t>
+                </w:r>
+                <w:r>
+                  <w:t>during</w:t>
+                </w:r>
+                <w:r>
+                  <w:t xml:space="preserve"> those years came from his readings of theoretical books</w:t>
+                </w:r>
+                <w:r>
+                  <w:t>,</w:t>
+                </w:r>
+                <w:r>
+                  <w:t xml:space="preserve"> and from a careful study of </w:t>
+                </w:r>
+                <w:r>
+                  <w:t>Benedicts</w:t>
+                </w:r>
+                <w:r>
+                  <w:t>’</w:t>
+                </w:r>
+                <w:r>
+                  <w:t xml:space="preserve"> scores. </w:t>
+                </w:r>
+                <w:r>
+                  <w:t xml:space="preserve"> </w:t>
                 </w:r>
               </w:p>
+              <w:p/>
               <w:p>
-                <w:pPr>
-                  <w:rPr>
-                    <w:sz w:val="24"/>
-                  </w:rPr>
-                </w:pPr>
+                <w:r>
+                  <w:t xml:space="preserve">The cinema was another important influence for Mendes, </w:t>
+                </w:r>
+                <w:r>
+                  <w:t xml:space="preserve">which not only inspired </w:t>
+                </w:r>
+                <w:r>
+                  <w:t>him</w:t>
+                </w:r>
+                <w:r>
+                  <w:t xml:space="preserve"> through its music, but also provided him with a personal mythology that he wou</w:t>
+                </w:r>
+                <w:r>
+                  <w:t xml:space="preserve">ld adopt almost as a religion. </w:t>
+                </w:r>
+                <w:r>
+                  <w:t xml:space="preserve">Despite the fact that the composer </w:t>
+                </w:r>
+                <w:r>
+                  <w:t>lacked direct</w:t>
+                </w:r>
+                <w:r>
+                  <w:t xml:space="preserve"> contact with musical folklore during his </w:t>
+                </w:r>
+                <w:r>
+                  <w:t>upbringing</w:t>
+                </w:r>
+                <w:r>
+                  <w:t xml:space="preserve">, nationalism </w:t>
+                </w:r>
+                <w:r>
+                  <w:t xml:space="preserve">also inspired his works, </w:t>
+                </w:r>
+                <w:r>
+                  <w:t>prompted primarily by</w:t>
+                </w:r>
+                <w:r>
+                  <w:t xml:space="preserve"> his involvement with the Communist Party during the 1950s.   </w:t>
+                </w:r>
               </w:p>
+              <w:p/>
               <w:p>
-                <w:pPr>
-                  <w:rPr>
-                    <w:sz w:val="24"/>
-                  </w:rPr>
-                </w:pPr>
-                <w:r>
-                  <w:rPr>
-                    <w:sz w:val="24"/>
-                  </w:rPr>
-                  <w:t>Professor, lecturer, and contributor to many newspapers and magazines, Mendes is the founder and director of the Festival Música Nova de Santos (Santos New Music Festival), the oldest concert series of its</w:t>
-                </w:r>
-                <w:r>
-                  <w:rPr>
-                    <w:sz w:val="24"/>
-                  </w:rPr>
-                  <w:t xml:space="preserve"> kind in Latin America (1962). </w:t>
-                </w:r>
-                <w:r>
-                  <w:rPr>
-                    <w:sz w:val="24"/>
-                  </w:rPr>
-                  <w:t>As a scholar, he has served as Visiting Professor and Universit</w:t>
-                </w:r>
-                <w:r>
-                  <w:rPr>
-                    <w:sz w:val="24"/>
-                  </w:rPr>
-                  <w:t>y Artist at</w:t>
-                </w:r>
-                <w:r>
-                  <w:rPr>
-                    <w:sz w:val="24"/>
-                  </w:rPr>
-                  <w:t xml:space="preserve"> the University of Wisconsin at Milwaukee (1978–1979), and as Tinker Visiting Profes</w:t>
-                </w:r>
-                <w:r>
-                  <w:rPr>
-                    <w:sz w:val="24"/>
-                  </w:rPr>
-                  <w:t>sor and Composer in Residence at</w:t>
-                </w:r>
-                <w:r>
-                  <w:rPr>
-                    <w:sz w:val="24"/>
-                  </w:rPr>
-                  <w:t xml:space="preserve"> the Univers</w:t>
-                </w:r>
-                <w:r>
-                  <w:rPr>
-                    <w:sz w:val="24"/>
-                  </w:rPr>
-                  <w:t xml:space="preserve">ity of Texas at Austin (1983). </w:t>
-                </w:r>
-                <w:r>
-                  <w:rPr>
-                    <w:sz w:val="24"/>
-                  </w:rPr>
-                  <w:t>In 1994, the Universidade de São Paul</w:t>
-                </w:r>
-                <w:r>
-                  <w:rPr>
-                    <w:sz w:val="24"/>
-                  </w:rPr>
-                  <w:t>o granted him a Ph.D. in Music. He has since retired, but remains on the</w:t>
-                </w:r>
-                <w:r>
-                  <w:rPr>
-                    <w:sz w:val="24"/>
-                  </w:rPr>
-                  <w:t xml:space="preserve"> faculty as </w:t>
-                </w:r>
-                <w:r>
-                  <w:rPr>
-                    <w:sz w:val="24"/>
-                  </w:rPr>
-                  <w:t>Honours</w:t>
-                </w:r>
-                <w:r>
-                  <w:rPr>
-                    <w:sz w:val="24"/>
-                  </w:rPr>
-                  <w:t xml:space="preserve"> Professor for Graduate Studies.</w:t>
+                <w:r>
+                  <w:t>Around this time, Mendes attempted</w:t>
+                </w:r>
+                <w:r>
+                  <w:t xml:space="preserve"> </w:t>
+                </w:r>
+                <w:r>
+                  <w:t>to</w:t>
+                </w:r>
+                <w:r>
+                  <w:t xml:space="preserve"> study with </w:t>
+                </w:r>
+                <w:r>
+                  <w:t xml:space="preserve">leading nationalist composer </w:t>
+                </w:r>
+                <w:r>
+                  <w:t xml:space="preserve">Mozart </w:t>
+                </w:r>
+                <w:r>
+                  <w:t xml:space="preserve">Camargo Guarnieri (1907–1993). </w:t>
+                </w:r>
+                <w:r>
+                  <w:t>After this unsuccessful attempt, Mendes approached Cláudio Santoro (1919–1989)</w:t>
+                </w:r>
+                <w:r>
+                  <w:t xml:space="preserve">. </w:t>
+                </w:r>
+                <w:r>
+                  <w:t>Their contact was brief</w:t>
+                </w:r>
+                <w:r>
+                  <w:t>,</w:t>
+                </w:r>
+                <w:r>
+                  <w:t xml:space="preserve"> and</w:t>
+                </w:r>
+                <w:r>
+                  <w:t xml:space="preserve"> </w:t>
+                </w:r>
+                <w:r>
+                  <w:t>consisted</w:t>
+                </w:r>
+                <w:r>
+                  <w:t xml:space="preserve"> of five lessons in which they discussed ideological aspects of musical aesthetics </w:t>
+                </w:r>
+                <w:r>
+                  <w:t xml:space="preserve">rather </w:t>
+                </w:r>
+                <w:r>
+                  <w:t xml:space="preserve">than compositional techniques. </w:t>
+                </w:r>
+                <w:r>
+                  <w:t>Despite this,</w:t>
+                </w:r>
+                <w:r>
+                  <w:t xml:space="preserve"> most of Mendes pieces from </w:t>
+                </w:r>
+                <w:r>
+                  <w:t>the</w:t>
+                </w:r>
+                <w:r>
+                  <w:t xml:space="preserve"> period are characterized by a relaxed approach to nationalism, reflecting the influences of composers such as Heitor Villa-Lobos (1887–1959)</w:t>
+                </w:r>
+                <w:r>
+                  <w:t>,</w:t>
+                </w:r>
+                <w:r>
+                  <w:t xml:space="preserve"> and Ernesto Nazareth (1863–1934) </w:t>
+                </w:r>
+                <w:r>
+                  <w:t>opposed to</w:t>
+                </w:r>
+                <w:r>
+                  <w:t xml:space="preserve"> the preaching of Camargo Guarnieri and his disciples.  </w:t>
                 </w:r>
               </w:p>
+              <w:p/>
               <w:p>
-                <w:pPr>
-                  <w:rPr>
-                    <w:sz w:val="24"/>
-                  </w:rPr>
-                </w:pPr>
-              </w:p>
-              <w:p>
-                <w:pPr>
-                  <w:rPr>
-                    <w:sz w:val="24"/>
-                  </w:rPr>
-                </w:pPr>
-                <w:r>
-                  <w:rPr>
-                    <w:sz w:val="24"/>
-                  </w:rPr>
-                  <w:t xml:space="preserve">Compositions by Gilberto Mendes have been performed at main musical events in Brazil and abroad, such as the Festival de América y España (Spain), the Autumn of Warsaw (Poland), the Festival International des Musiques Experimentales de Bourges (France), the Darmstadt Festival (Germany), the Nutida Musik (Sweden), the International Festival of Patras (Greece), the Inter-American Music Festival (Washington, D.C.), the New World Festival of Arts (Miami), and the Sonidos de América (Carnegie Hall, New York). </w:t>
-                </w:r>
-              </w:p>
-              <w:p>
-                <w:pPr>
-                  <w:rPr>
-                    <w:sz w:val="24"/>
-                  </w:rPr>
-                </w:pPr>
-                <w:r>
-                  <w:rPr>
-                    <w:sz w:val="24"/>
-                  </w:rPr>
-                  <w:t xml:space="preserve">Mendes first musical studies began as a hobby, when he enrolled at the Conservatório Musical de Santos. </w:t>
-                </w:r>
-                <w:r>
-                  <w:rPr>
-                    <w:sz w:val="24"/>
-                  </w:rPr>
-                  <w:t>T</w:t>
-                </w:r>
-                <w:r>
-                  <w:rPr>
-                    <w:sz w:val="24"/>
-                  </w:rPr>
-                  <w:t xml:space="preserve">he institution was </w:t>
-                </w:r>
-                <w:r>
-                  <w:rPr>
-                    <w:sz w:val="24"/>
-                  </w:rPr>
-                  <w:t xml:space="preserve">then </w:t>
-                </w:r>
-                <w:r>
-                  <w:rPr>
-                    <w:sz w:val="24"/>
-                  </w:rPr>
-                  <w:t xml:space="preserve">owned by the great Brazilian pianist Antonieta Rudge (1885–1974), who accepted him as a pupil.  </w:t>
-                </w:r>
-                <w:r>
-                  <w:rPr>
-                    <w:sz w:val="24"/>
-                  </w:rPr>
-                  <w:t>Mendes was not, however, enthusiastic about his studies</w:t>
-                </w:r>
-                <w:r>
-                  <w:rPr>
-                    <w:sz w:val="24"/>
-                  </w:rPr>
-                  <w:t xml:space="preserve"> until 1944, when he undertook a more profound study of harmony with Savino de Benedicts (1883–1971) — a conservative but highly competent instructor.  </w:t>
-                </w:r>
-                <w:r>
-                  <w:rPr>
-                    <w:sz w:val="24"/>
-                  </w:rPr>
-                  <w:t>It was during this time</w:t>
-                </w:r>
-                <w:r>
-                  <w:rPr>
-                    <w:sz w:val="24"/>
-                  </w:rPr>
-                  <w:t xml:space="preserve"> that Mend</w:t>
-                </w:r>
-                <w:r>
-                  <w:rPr>
-                    <w:sz w:val="24"/>
-                  </w:rPr>
-                  <w:t xml:space="preserve">es decided to become a composer, and </w:t>
-                </w:r>
-                <w:r>
-                  <w:rPr>
-                    <w:sz w:val="24"/>
-                  </w:rPr>
-                  <w:t xml:space="preserve">his initial efforts to write music </w:t>
-                </w:r>
-                <w:r>
-                  <w:rPr>
-                    <w:sz w:val="24"/>
-                  </w:rPr>
-                  <w:t>date back to the</w:t>
-                </w:r>
-                <w:r>
-                  <w:rPr>
-                    <w:sz w:val="24"/>
-                  </w:rPr>
-                  <w:t>se years.</w:t>
-                </w:r>
-              </w:p>
-              <w:p>
-                <w:pPr>
-                  <w:rPr>
-                    <w:sz w:val="24"/>
-                  </w:rPr>
-                </w:pPr>
-              </w:p>
-              <w:p>
-                <w:pPr>
-                  <w:rPr>
-                    <w:sz w:val="24"/>
-                  </w:rPr>
-                </w:pPr>
-                <w:r>
-                  <w:rPr>
-                    <w:sz w:val="24"/>
-                  </w:rPr>
-                  <w:lastRenderedPageBreak/>
-                  <w:t xml:space="preserve">His first works </w:t>
-                </w:r>
-                <w:r>
-                  <w:rPr>
-                    <w:sz w:val="24"/>
-                  </w:rPr>
-                  <w:t>primarily consist of</w:t>
-                </w:r>
-                <w:r>
-                  <w:rPr>
-                    <w:sz w:val="24"/>
-                  </w:rPr>
-                  <w:t xml:space="preserve"> short piano pieces (the earliest surviving production is a </w:t>
+                <w:r>
+                  <w:t xml:space="preserve">After Santoro’s departure to Europe, </w:t>
+                </w:r>
+                <w:r>
+                  <w:t xml:space="preserve">in 1956 </w:t>
+                </w:r>
+                <w:r>
+                  <w:t>Gilberto Mendes became involved</w:t>
+                </w:r>
+                <w:r>
+                  <w:t xml:space="preserve"> </w:t>
+                </w:r>
+                <w:r>
+                  <w:t xml:space="preserve">with a group of musicians </w:t>
+                </w:r>
+                <w:r>
+                  <w:t>who</w:t>
+                </w:r>
+                <w:r>
+                  <w:t xml:space="preserve"> gathered around </w:t>
+                </w:r>
+                <w:r>
+                  <w:t xml:space="preserve">George Olivier Toni (b. 1926). </w:t>
+                </w:r>
+                <w:r>
+                  <w:t>Toni</w:t>
+                </w:r>
+                <w:r>
+                  <w:t xml:space="preserve"> (</w:t>
+                </w:r>
+                <w:r>
+                  <w:t xml:space="preserve">also a communist) </w:t>
+                </w:r>
+                <w:r>
+                  <w:t>freed Mendes from his ideological concerns, and introduced him to avant-garde te</w:t>
+                </w:r>
+                <w:r>
+                  <w:t xml:space="preserve">chniques. </w:t>
+                </w:r>
+                <w:r>
+                  <w:t>Works from this period include</w:t>
+                </w:r>
+                <w:r>
+                  <w:t xml:space="preserve"> </w:t>
+                </w:r>
+                <w:r>
+                  <w:t xml:space="preserve">the </w:t>
                 </w:r>
                 <w:r>
                   <w:rPr>
                     <w:i/>
-                    <w:sz w:val="24"/>
                   </w:rPr>
-                  <w:t>Prelúdio</w:t>
-                </w:r>
-                <w:r>
-                  <w:rPr>
-                    <w:sz w:val="24"/>
-                  </w:rPr>
-                  <w:t xml:space="preserve"> of 1945) and songs</w:t>
-                </w:r>
-                <w:r>
-                  <w:rPr>
-                    <w:sz w:val="24"/>
-                  </w:rPr>
-                  <w:t xml:space="preserve"> that demonstrate the classical and romantic</w:t>
-                </w:r>
-                <w:r>
-                  <w:rPr>
-                    <w:sz w:val="24"/>
-                  </w:rPr>
-                  <w:t xml:space="preserve"> </w:t>
-                </w:r>
-                <w:r>
-                  <w:rPr>
-                    <w:sz w:val="24"/>
-                  </w:rPr>
-                  <w:t>influences</w:t>
-                </w:r>
-                <w:r>
-                  <w:rPr>
-                    <w:sz w:val="24"/>
-                  </w:rPr>
-                  <w:t xml:space="preserve"> combined, at times, with </w:t>
-                </w:r>
-                <w:r>
-                  <w:rPr>
-                    <w:sz w:val="24"/>
-                  </w:rPr>
-                  <w:t xml:space="preserve">Brazilian folk music elements. </w:t>
-                </w:r>
-                <w:r>
-                  <w:rPr>
-                    <w:sz w:val="24"/>
-                  </w:rPr>
-                  <w:t xml:space="preserve">Although Benedicts tried to give Mendes some orientation on those attempts, </w:t>
-                </w:r>
-                <w:r>
-                  <w:rPr>
-                    <w:sz w:val="24"/>
-                  </w:rPr>
-                  <w:t>he did not</w:t>
-                </w:r>
-                <w:r>
-                  <w:rPr>
-                    <w:sz w:val="24"/>
-                  </w:rPr>
-                  <w:t xml:space="preserve"> not approve the harmonic liberties taken by </w:t>
-                </w:r>
-                <w:r>
-                  <w:rPr>
-                    <w:sz w:val="24"/>
-                  </w:rPr>
-                  <w:t>Mendes</w:t>
-                </w:r>
-                <w:r>
-                  <w:rPr>
-                    <w:sz w:val="24"/>
-                  </w:rPr>
-                  <w:t xml:space="preserve"> — especially the flattened chromaticisms </w:t>
-                </w:r>
-                <w:r>
-                  <w:rPr>
-                    <w:sz w:val="24"/>
-                  </w:rPr>
-                  <w:t>often</w:t>
-                </w:r>
-                <w:r>
-                  <w:rPr>
-                    <w:sz w:val="24"/>
-                  </w:rPr>
-                  <w:t xml:space="preserve"> employed</w:t>
-                </w:r>
-                <w:r>
-                  <w:rPr>
-                    <w:sz w:val="24"/>
-                  </w:rPr>
-                  <w:t xml:space="preserve"> by his student </w:t>
-                </w:r>
-                <w:r>
-                  <w:rPr>
-                    <w:sz w:val="24"/>
-                  </w:rPr>
-                  <w:t>influence</w:t>
-                </w:r>
-                <w:r>
-                  <w:rPr>
-                    <w:sz w:val="24"/>
-                  </w:rPr>
-                  <w:t>d by</w:t>
-                </w:r>
-                <w:r>
-                  <w:rPr>
-                    <w:sz w:val="24"/>
-                  </w:rPr>
-                  <w:t xml:space="preserve"> American popular music (especially big bands) </w:t>
-                </w:r>
-                <w:r>
-                  <w:rPr>
-                    <w:sz w:val="24"/>
-                  </w:rPr>
-                  <w:t xml:space="preserve">played on the radio. </w:t>
-                </w:r>
-                <w:r>
-                  <w:rPr>
-                    <w:sz w:val="24"/>
-                  </w:rPr>
-                  <w:t xml:space="preserve">Because of </w:t>
-                </w:r>
-                <w:r>
-                  <w:rPr>
-                    <w:sz w:val="24"/>
-                  </w:rPr>
-                  <w:t>this</w:t>
-                </w:r>
-                <w:r>
-                  <w:rPr>
-                    <w:sz w:val="24"/>
-                  </w:rPr>
-                  <w:t xml:space="preserve"> disagreement, Gilberto Mendes opted to become an autodidact; the only </w:t>
-                </w:r>
-                <w:r>
-                  <w:rPr>
-                    <w:sz w:val="24"/>
-                  </w:rPr>
-                  <w:t>education</w:t>
-                </w:r>
-                <w:r>
-                  <w:rPr>
-                    <w:sz w:val="24"/>
-                  </w:rPr>
-                  <w:t xml:space="preserve"> that he acquired </w:t>
-                </w:r>
-                <w:r>
-                  <w:rPr>
-                    <w:sz w:val="24"/>
-                  </w:rPr>
-                  <w:t>during</w:t>
-                </w:r>
-                <w:r>
-                  <w:rPr>
-                    <w:sz w:val="24"/>
-                  </w:rPr>
-                  <w:t xml:space="preserve"> those years came from his readings of theoretical books</w:t>
-                </w:r>
-                <w:r>
-                  <w:rPr>
-                    <w:sz w:val="24"/>
-                  </w:rPr>
-                  <w:t>,</w:t>
-                </w:r>
-                <w:r>
-                  <w:rPr>
-                    <w:sz w:val="24"/>
-                  </w:rPr>
-                  <w:t xml:space="preserve"> and from a careful study of </w:t>
-                </w:r>
-                <w:r>
-                  <w:rPr>
-                    <w:sz w:val="24"/>
-                  </w:rPr>
-                  <w:t>Benedicts</w:t>
-                </w:r>
-                <w:r>
-                  <w:rPr>
-                    <w:sz w:val="24"/>
-                  </w:rPr>
-                  <w:t>’</w:t>
-                </w:r>
-                <w:r>
-                  <w:rPr>
-                    <w:sz w:val="24"/>
-                  </w:rPr>
-                  <w:t xml:space="preserve"> scores. </w:t>
-                </w:r>
-                <w:r>
-                  <w:rPr>
-                    <w:sz w:val="24"/>
-                  </w:rPr>
-                  <w:t xml:space="preserve"> </w:t>
-                </w:r>
-              </w:p>
-              <w:p>
-                <w:pPr>
-                  <w:rPr>
-                    <w:sz w:val="24"/>
-                  </w:rPr>
-                </w:pPr>
-              </w:p>
-              <w:p>
-                <w:pPr>
-                  <w:rPr>
-                    <w:sz w:val="24"/>
-                  </w:rPr>
-                </w:pPr>
-                <w:r>
-                  <w:rPr>
-                    <w:sz w:val="24"/>
-                  </w:rPr>
-                  <w:t xml:space="preserve">The cinema was another important influence for Mendes, </w:t>
-                </w:r>
-                <w:r>
-                  <w:rPr>
-                    <w:sz w:val="24"/>
-                  </w:rPr>
-                  <w:t xml:space="preserve">which not only inspired </w:t>
-                </w:r>
-                <w:r>
-                  <w:rPr>
-                    <w:sz w:val="24"/>
-                  </w:rPr>
-                  <w:t>him</w:t>
-                </w:r>
-                <w:r>
-                  <w:rPr>
-                    <w:sz w:val="24"/>
-                  </w:rPr>
-                  <w:t xml:space="preserve"> through its music, but also provided him with a personal mythology that he wou</w:t>
-                </w:r>
-                <w:r>
-                  <w:rPr>
-                    <w:sz w:val="24"/>
-                  </w:rPr>
-                  <w:t xml:space="preserve">ld adopt almost as a religion. </w:t>
-                </w:r>
-                <w:r>
-                  <w:rPr>
-                    <w:sz w:val="24"/>
-                  </w:rPr>
-                  <w:t xml:space="preserve">Despite the fact that the composer </w:t>
-                </w:r>
-                <w:r>
-                  <w:rPr>
-                    <w:sz w:val="24"/>
-                  </w:rPr>
-                  <w:t>lacked direct</w:t>
-                </w:r>
-                <w:r>
-                  <w:rPr>
-                    <w:sz w:val="24"/>
-                  </w:rPr>
-                  <w:t xml:space="preserve"> contact with musical folklore during his </w:t>
-                </w:r>
-                <w:r>
-                  <w:rPr>
-                    <w:sz w:val="24"/>
-                  </w:rPr>
-                  <w:t>upbringing</w:t>
-                </w:r>
-                <w:r>
-                  <w:rPr>
-                    <w:sz w:val="24"/>
-                  </w:rPr>
-                  <w:t xml:space="preserve">, nationalism </w:t>
-                </w:r>
-                <w:r>
-                  <w:rPr>
-                    <w:sz w:val="24"/>
-                  </w:rPr>
-                  <w:t xml:space="preserve">also inspired his works, </w:t>
-                </w:r>
-                <w:r>
-                  <w:rPr>
-                    <w:sz w:val="24"/>
-                  </w:rPr>
-                  <w:t>prompted primarily by</w:t>
-                </w:r>
-                <w:r>
-                  <w:rPr>
-                    <w:sz w:val="24"/>
-                  </w:rPr>
-                  <w:t xml:space="preserve"> his involvement with the Communist Party during the 1950s.   </w:t>
-                </w:r>
-              </w:p>
-              <w:p>
-                <w:pPr>
-                  <w:rPr>
-                    <w:sz w:val="24"/>
-                  </w:rPr>
-                </w:pPr>
-              </w:p>
-              <w:p>
-                <w:pPr>
-                  <w:rPr>
-                    <w:sz w:val="24"/>
-                  </w:rPr>
-                </w:pPr>
-                <w:r>
-                  <w:rPr>
-                    <w:sz w:val="24"/>
-                  </w:rPr>
-                  <w:t>Around this time, Mendes attempted</w:t>
-                </w:r>
-                <w:r>
-                  <w:rPr>
-                    <w:sz w:val="24"/>
-                  </w:rPr>
-                  <w:t xml:space="preserve"> </w:t>
-                </w:r>
-                <w:r>
-                  <w:rPr>
-                    <w:sz w:val="24"/>
-                  </w:rPr>
-                  <w:t>to</w:t>
-                </w:r>
-                <w:r>
-                  <w:rPr>
-                    <w:sz w:val="24"/>
-                  </w:rPr>
-                  <w:t xml:space="preserve"> study with </w:t>
-                </w:r>
-                <w:r>
-                  <w:rPr>
-                    <w:sz w:val="24"/>
-                  </w:rPr>
-                  <w:t xml:space="preserve">leading nationalist composer </w:t>
-                </w:r>
-                <w:r>
-                  <w:rPr>
-                    <w:sz w:val="24"/>
-                  </w:rPr>
-                  <w:t xml:space="preserve">Mozart </w:t>
-                </w:r>
-                <w:r>
-                  <w:rPr>
-                    <w:sz w:val="24"/>
-                  </w:rPr>
-                  <w:t xml:space="preserve">Camargo Guarnieri (1907–1993). </w:t>
-                </w:r>
-                <w:r>
-                  <w:rPr>
-                    <w:sz w:val="24"/>
-                  </w:rPr>
-                  <w:t>After this unsuccessful attempt, Mendes approached Cláudio Santoro (1919–1989)</w:t>
-                </w:r>
-                <w:r>
-                  <w:rPr>
-                    <w:sz w:val="24"/>
-                  </w:rPr>
-                  <w:t xml:space="preserve">. </w:t>
-                </w:r>
-                <w:r>
-                  <w:rPr>
-                    <w:sz w:val="24"/>
-                  </w:rPr>
-                  <w:t>Their contact was brief</w:t>
-                </w:r>
-                <w:r>
-                  <w:rPr>
-                    <w:sz w:val="24"/>
-                  </w:rPr>
-                  <w:t>,</w:t>
-                </w:r>
-                <w:r>
-                  <w:rPr>
-                    <w:sz w:val="24"/>
-                  </w:rPr>
-                  <w:t xml:space="preserve"> and</w:t>
-                </w:r>
-                <w:r>
-                  <w:rPr>
-                    <w:sz w:val="24"/>
-                  </w:rPr>
-                  <w:t xml:space="preserve"> </w:t>
-                </w:r>
-                <w:r>
-                  <w:rPr>
-                    <w:sz w:val="24"/>
-                  </w:rPr>
-                  <w:t>consisted</w:t>
-                </w:r>
-                <w:r>
-                  <w:rPr>
-                    <w:sz w:val="24"/>
-                  </w:rPr>
-                  <w:t xml:space="preserve"> of five lessons in which they discussed ideological aspects of musical aesthetics </w:t>
-                </w:r>
-                <w:r>
-                  <w:rPr>
-                    <w:sz w:val="24"/>
-                  </w:rPr>
-                  <w:t xml:space="preserve">rather </w:t>
-                </w:r>
-                <w:r>
-                  <w:rPr>
-                    <w:sz w:val="24"/>
-                  </w:rPr>
-                  <w:t xml:space="preserve">than compositional techniques. </w:t>
-                </w:r>
-                <w:r>
-                  <w:rPr>
-                    <w:sz w:val="24"/>
-                  </w:rPr>
-                  <w:t>Despite this,</w:t>
-                </w:r>
-                <w:r>
-                  <w:rPr>
-                    <w:sz w:val="24"/>
-                  </w:rPr>
-                  <w:t xml:space="preserve"> most of Mendes pieces from </w:t>
-                </w:r>
-                <w:r>
-                  <w:rPr>
-                    <w:sz w:val="24"/>
-                  </w:rPr>
-                  <w:t>the</w:t>
-                </w:r>
-                <w:r>
-                  <w:rPr>
-                    <w:sz w:val="24"/>
-                  </w:rPr>
-                  <w:t xml:space="preserve"> period are characterized by a relaxed approach to nationalism, reflecting the influences of composers such as Heitor Villa-Lobos (1887–1959)</w:t>
-                </w:r>
-                <w:r>
-                  <w:rPr>
-                    <w:sz w:val="24"/>
-                  </w:rPr>
-                  <w:t>,</w:t>
-                </w:r>
-                <w:r>
-                  <w:rPr>
-                    <w:sz w:val="24"/>
-                  </w:rPr>
-                  <w:t xml:space="preserve"> and Ernesto Nazareth (1863–1934) </w:t>
-                </w:r>
-                <w:r>
-                  <w:rPr>
-                    <w:sz w:val="24"/>
-                  </w:rPr>
-                  <w:t>opposed to</w:t>
-                </w:r>
-                <w:r>
-                  <w:rPr>
-                    <w:sz w:val="24"/>
-                  </w:rPr>
-                  <w:t xml:space="preserve"> the preaching of Camargo Guarnieri and his disciples.  </w:t>
-                </w:r>
-              </w:p>
-              <w:p>
-                <w:pPr>
-                  <w:rPr>
-                    <w:sz w:val="24"/>
-                  </w:rPr>
-                </w:pPr>
-              </w:p>
-              <w:p>
-                <w:pPr>
-                  <w:rPr>
-                    <w:sz w:val="24"/>
-                  </w:rPr>
-                </w:pPr>
-                <w:r>
-                  <w:rPr>
-                    <w:sz w:val="24"/>
-                  </w:rPr>
-                  <w:t xml:space="preserve">After Santoro’s departure to Europe, </w:t>
-                </w:r>
-                <w:r>
-                  <w:rPr>
-                    <w:sz w:val="24"/>
-                  </w:rPr>
-                  <w:t xml:space="preserve">in 1956 </w:t>
-                </w:r>
-                <w:r>
-                  <w:rPr>
-                    <w:sz w:val="24"/>
-                  </w:rPr>
-                  <w:t>Gilberto Mendes became involved</w:t>
-                </w:r>
-                <w:r>
-                  <w:rPr>
-                    <w:sz w:val="24"/>
-                  </w:rPr>
-                  <w:t xml:space="preserve"> </w:t>
-                </w:r>
-                <w:r>
-                  <w:rPr>
-                    <w:sz w:val="24"/>
-                  </w:rPr>
-                  <w:t xml:space="preserve">with a group of musicians </w:t>
-                </w:r>
-                <w:r>
-                  <w:rPr>
-                    <w:sz w:val="24"/>
-                  </w:rPr>
-                  <w:t>who</w:t>
-                </w:r>
-                <w:r>
-                  <w:rPr>
-                    <w:sz w:val="24"/>
-                  </w:rPr>
-                  <w:t xml:space="preserve"> gathered around </w:t>
-                </w:r>
-                <w:r>
-                  <w:rPr>
-                    <w:sz w:val="24"/>
-                  </w:rPr>
-                  <w:t xml:space="preserve">George Olivier Toni (b. 1926). </w:t>
-                </w:r>
-                <w:r>
-                  <w:rPr>
-                    <w:sz w:val="24"/>
-                  </w:rPr>
-                  <w:t>Toni</w:t>
-                </w:r>
-                <w:r>
-                  <w:rPr>
-                    <w:sz w:val="24"/>
-                  </w:rPr>
-                  <w:t xml:space="preserve"> (</w:t>
-                </w:r>
-                <w:r>
-                  <w:rPr>
-                    <w:sz w:val="24"/>
-                  </w:rPr>
-                  <w:t xml:space="preserve">also a communist) </w:t>
-                </w:r>
-                <w:r>
-                  <w:rPr>
-                    <w:sz w:val="24"/>
-                  </w:rPr>
-                  <w:t>freed Mendes from his ideological concerns, and introduced him to avant-garde te</w:t>
-                </w:r>
-                <w:r>
-                  <w:rPr>
-                    <w:sz w:val="24"/>
-                  </w:rPr>
-                  <w:t xml:space="preserve">chniques. </w:t>
-                </w:r>
-                <w:r>
-                  <w:rPr>
-                    <w:sz w:val="24"/>
-                  </w:rPr>
-                  <w:t>Works from this period include</w:t>
-                </w:r>
-                <w:r>
-                  <w:rPr>
-                    <w:sz w:val="24"/>
-                  </w:rPr>
-                  <w:t xml:space="preserve"> </w:t>
-                </w:r>
-                <w:r>
-                  <w:rPr>
-                    <w:sz w:val="24"/>
-                  </w:rPr>
-                  <w:t xml:space="preserve">the </w:t>
+                  <w:t>Peças para Piano</w:t>
+                </w:r>
+                <w:r>
+                  <w:t xml:space="preserve"> nos. 14–16 and </w:t>
                 </w:r>
                 <w:r>
                   <w:rPr>
                     <w:i/>
-                    <w:sz w:val="24"/>
                   </w:rPr>
-                  <w:t>Peças para Piano</w:t>
-                </w:r>
-                <w:r>
-                  <w:rPr>
-                    <w:sz w:val="24"/>
-                  </w:rPr>
-                  <w:t xml:space="preserve"> nos. 14–16 and </w:t>
+                  <w:t>6 Peças para Piano Solo</w:t>
+                </w:r>
+                <w:r>
+                  <w:t xml:space="preserve">, from which no. 5 was Mendes’ first twelve-tone composition.  </w:t>
+                </w:r>
+              </w:p>
+              <w:p/>
+              <w:p>
+                <w:r>
+                  <w:t xml:space="preserve">In 1959, during a trip to Europe, </w:t>
+                </w:r>
+                <w:r>
+                  <w:t>Mendes</w:t>
+                </w:r>
+                <w:r>
+                  <w:t xml:space="preserve"> became aware of the new trends in composition, discovering the music of Karl</w:t>
+                </w:r>
+                <w:r>
+                  <w:t xml:space="preserve">hienz Stockhausen (1928–2007). </w:t>
+                </w:r>
+                <w:r>
+                  <w:t xml:space="preserve">Upon his return to Brazil, Mendes immersed himself — along with his fellow composers Willy Corrêa de Oliveira (b. 1938) and Rogério Duprat (1932–2006) — in a study of Integral Serialism that would result in the works </w:t>
                 </w:r>
                 <w:r>
                   <w:rPr>
                     <w:i/>
-                    <w:sz w:val="24"/>
                   </w:rPr>
-                  <w:t>6 Peças para Piano Solo</w:t>
-                </w:r>
-                <w:r>
-                  <w:rPr>
-                    <w:sz w:val="24"/>
-                  </w:rPr>
-                  <w:t xml:space="preserve">, from which no. 5 was Mendes’ first twelve-tone composition.  </w:t>
-                </w:r>
-              </w:p>
-              <w:p>
-                <w:pPr>
-                  <w:rPr>
-                    <w:sz w:val="24"/>
-                  </w:rPr>
-                </w:pPr>
-              </w:p>
-              <w:p>
-                <w:pPr>
-                  <w:rPr>
-                    <w:sz w:val="24"/>
-                  </w:rPr>
-                </w:pPr>
-                <w:r>
-                  <w:rPr>
-                    <w:sz w:val="24"/>
-                  </w:rPr>
-                  <w:t xml:space="preserve">In 1959, during a trip to Europe, </w:t>
-                </w:r>
-                <w:r>
-                  <w:rPr>
-                    <w:sz w:val="24"/>
-                  </w:rPr>
-                  <w:t>Mendes</w:t>
-                </w:r>
-                <w:r>
-                  <w:rPr>
-                    <w:sz w:val="24"/>
-                  </w:rPr>
-                  <w:t xml:space="preserve"> became aware of the new trends in composition, discovering the music of Karl</w:t>
-                </w:r>
-                <w:r>
-                  <w:rPr>
-                    <w:sz w:val="24"/>
-                  </w:rPr>
-                  <w:t xml:space="preserve">hienz Stockhausen (1928–2007). </w:t>
-                </w:r>
-                <w:r>
-                  <w:rPr>
-                    <w:sz w:val="24"/>
-                  </w:rPr>
-                  <w:t xml:space="preserve">Upon his return to Brazil, Mendes immersed himself — along with his fellow composers Willy Corrêa de Oliveira (b. 1938) and Rogério Duprat (1932–2006) — in a study of Integral Serialism that would result in the works </w:t>
+                  <w:t>Cantata sobre a Fala Inicial do Romanceiro da Incofidência</w:t>
+                </w:r>
+                <w:r>
+                  <w:t xml:space="preserve"> (now </w:t>
                 </w:r>
                 <w:r>
                   <w:rPr>
                     <w:i/>
-                    <w:sz w:val="24"/>
                   </w:rPr>
-                  <w:t>Cantata sobre a Fala Inicial do Romanceiro da Incofidência</w:t>
-                </w:r>
-                <w:r>
-                  <w:rPr>
-                    <w:sz w:val="24"/>
-                  </w:rPr>
-                  <w:t xml:space="preserve"> (now </w:t>
+                  <w:t xml:space="preserve">Cavalo </w:t>
                 </w:r>
                 <w:r>
                   <w:rPr>
                     <w:i/>
-                    <w:sz w:val="24"/>
                   </w:rPr>
-                  <w:t xml:space="preserve">Cavalo </w:t>
+                  <w:t xml:space="preserve">azul, </w:t>
+                </w:r>
+                <w:r>
+                  <w:t xml:space="preserve">1961), </w:t>
                 </w:r>
                 <w:r>
                   <w:rPr>
                     <w:i/>
-                    <w:sz w:val="24"/>
                   </w:rPr>
-                  <w:t xml:space="preserve">azul, </w:t>
-                </w:r>
-                <w:r>
-                  <w:rPr>
-                    <w:sz w:val="24"/>
-                  </w:rPr>
-                  <w:t xml:space="preserve">1961), </w:t>
+                  <w:t>Música para 12 Instrumentos</w:t>
+                </w:r>
+                <w:r>
+                  <w:t xml:space="preserve"> (1961), and </w:t>
                 </w:r>
                 <w:r>
                   <w:rPr>
                     <w:i/>
-                    <w:sz w:val="24"/>
                   </w:rPr>
-                  <w:t>Música para 12 Instrumentos</w:t>
-                </w:r>
-                <w:r>
-                  <w:rPr>
-                    <w:sz w:val="24"/>
-                  </w:rPr>
-                  <w:t xml:space="preserve"> (1961), and </w:t>
+                  <w:t>Música para Piano nº 1</w:t>
+                </w:r>
+                <w:r>
+                  <w:t xml:space="preserve"> (1962).  </w:t>
+                </w:r>
+              </w:p>
+              <w:p/>
+              <w:p>
+                <w:r>
+                  <w:t xml:space="preserve">In 1962 Mendes and his colleagues went to the Summer Course of Darmstadt, </w:t>
+                </w:r>
+                <w:r>
+                  <w:t>where</w:t>
+                </w:r>
+                <w:r>
+                  <w:t xml:space="preserve"> they expected to receive classes on Integr</w:t>
+                </w:r>
+                <w:r>
+                  <w:t xml:space="preserve">al Serialism with Stockhausen. </w:t>
+                </w:r>
+                <w:r>
+                  <w:t>Much to their surprise,</w:t>
+                </w:r>
+                <w:r>
+                  <w:t xml:space="preserve"> they found an environment that had been shaken four years earlier by a series of lectures by John Cage (1912–1992), </w:t>
+                </w:r>
+                <w:r>
+                  <w:t>whereupon</w:t>
+                </w:r>
+                <w:r>
+                  <w:t xml:space="preserve"> the American composer defended the use of chance and </w:t>
+                </w:r>
+                <w:r>
+                  <w:t xml:space="preserve">the </w:t>
+                </w:r>
+                <w:r>
+                  <w:t xml:space="preserve">indeterminacy of music making. </w:t>
+                </w:r>
+                <w:r>
+                  <w:t>That shock was a turning point for the Brazilian composers who either abandoned art music altogether (in the cases of Rogério Duprat and Damiano Cozella [b. 1929])</w:t>
+                </w:r>
+                <w:r>
+                  <w:t>,</w:t>
+                </w:r>
+                <w:r>
+                  <w:t xml:space="preserve"> or opened </w:t>
+                </w:r>
+                <w:proofErr w:type="gramStart"/>
+                <w:r>
+                  <w:t>themselves</w:t>
+                </w:r>
+                <w:proofErr w:type="gramEnd"/>
+                <w:r>
+                  <w:t xml:space="preserve"> to experimentalism (as happened with Willy Corrêa de Oliveira and Mendes himself).</w:t>
+                </w:r>
+              </w:p>
+              <w:p/>
+              <w:p>
+                <w:r>
+                  <w:t xml:space="preserve">Upon their return to Brazil, the composers, then a part of the Grupo Música </w:t>
+                </w:r>
+                <w:proofErr w:type="gramStart"/>
+                <w:r>
+                  <w:t>Nova,</w:t>
+                </w:r>
+                <w:proofErr w:type="gramEnd"/>
+                <w:r>
+                  <w:t xml:space="preserve"> published a manifesto in the literary magazine </w:t>
                 </w:r>
                 <w:r>
                   <w:rPr>
                     <w:i/>
-                    <w:sz w:val="24"/>
                   </w:rPr>
-                  <w:t>Música para Piano nº 1</w:t>
-                </w:r>
-                <w:r>
-                  <w:rPr>
-                    <w:sz w:val="24"/>
-                  </w:rPr>
-                  <w:t xml:space="preserve"> (1962).  </w:t>
+                  <w:t>Invenção</w:t>
+                </w:r>
+                <w:r>
+                  <w:t xml:space="preserve">. </w:t>
+                </w:r>
+                <w:r>
+                  <w:t>The Manifesto Música Nova advocated</w:t>
+                </w:r>
+                <w:r>
+                  <w:t xml:space="preserve"> for</w:t>
+                </w:r>
+                <w:r>
+                  <w:t xml:space="preserve"> the artist’s total immersion into the contemporary world, proposing a balance between a formalist approach to music m</w:t>
+                </w:r>
+                <w:r>
+                  <w:t xml:space="preserve">aking and political messaging. </w:t>
+                </w:r>
+                <w:r>
+                  <w:t xml:space="preserve">During </w:t>
+                </w:r>
+                <w:r>
+                  <w:t>this</w:t>
+                </w:r>
+                <w:r>
+                  <w:t xml:space="preserve"> period</w:t>
+                </w:r>
+                <w:r>
+                  <w:t>,</w:t>
+                </w:r>
+                <w:r>
+                  <w:t xml:space="preserve"> Mendes collaborated closely with avant-garde poets of Poesia Concreta, a partnership result</w:t>
+                </w:r>
+                <w:r>
+                  <w:t>ing</w:t>
+                </w:r>
+                <w:r>
+                  <w:t xml:space="preserve"> in his most experimental and celebrated c</w:t>
+                </w:r>
+                <w:r>
+                  <w:t xml:space="preserve">ompositions: the choral works. </w:t>
+                </w:r>
+                <w:r>
+                  <w:t>Until then,</w:t>
+                </w:r>
+                <w:r>
+                  <w:t xml:space="preserve"> Mendes’ pieces were </w:t>
+                </w:r>
+                <w:r>
+                  <w:lastRenderedPageBreak/>
+                  <w:t xml:space="preserve">virtually unknown to but </w:t>
+                </w:r>
+                <w:r>
+                  <w:t>select</w:t>
+                </w:r>
+                <w:r>
+                  <w:t xml:space="preserve"> colleagues. H</w:t>
+                </w:r>
+                <w:r>
+                  <w:t xml:space="preserve">is </w:t>
+                </w:r>
+                <w:r>
+                  <w:t>presence</w:t>
+                </w:r>
+                <w:r>
+                  <w:t xml:space="preserve"> in Brazilian musical scene during this phase of experimentalism would </w:t>
+                </w:r>
+                <w:r>
+                  <w:t>associate</w:t>
+                </w:r>
+                <w:r>
+                  <w:t xml:space="preserve"> his name, for</w:t>
+                </w:r>
+                <w:r>
+                  <w:t xml:space="preserve"> years to come, with </w:t>
+                </w:r>
+                <w:r>
+                  <w:t xml:space="preserve">scandal and controversy.  </w:t>
                 </w:r>
               </w:p>
+              <w:p/>
               <w:p>
-                <w:pPr>
-                  <w:rPr>
-                    <w:sz w:val="24"/>
-                  </w:rPr>
-                </w:pPr>
-              </w:p>
-              <w:p>
-                <w:pPr>
-                  <w:rPr>
-                    <w:sz w:val="24"/>
-                  </w:rPr>
-                </w:pPr>
-                <w:r>
-                  <w:rPr>
-                    <w:sz w:val="24"/>
-                  </w:rPr>
-                  <w:t xml:space="preserve">In 1962 Mendes and his colleagues went to the Summer Course of Darmstadt, </w:t>
-                </w:r>
-                <w:r>
-                  <w:rPr>
-                    <w:sz w:val="24"/>
-                  </w:rPr>
-                  <w:t>where</w:t>
-                </w:r>
-                <w:r>
-                  <w:rPr>
-                    <w:sz w:val="24"/>
-                  </w:rPr>
-                  <w:t xml:space="preserve"> they expected to receive classes on Integr</w:t>
-                </w:r>
-                <w:r>
-                  <w:rPr>
-                    <w:sz w:val="24"/>
-                  </w:rPr>
-                  <w:t xml:space="preserve">al Serialism with Stockhausen. </w:t>
-                </w:r>
-                <w:r>
-                  <w:rPr>
-                    <w:sz w:val="24"/>
-                  </w:rPr>
-                  <w:t>Much to their surprise,</w:t>
-                </w:r>
-                <w:r>
-                  <w:rPr>
-                    <w:sz w:val="24"/>
-                  </w:rPr>
-                  <w:t xml:space="preserve"> they found an environment that had been shaken four years earlier by a series of lectures by John Cage (1912–1992), </w:t>
-                </w:r>
-                <w:r>
-                  <w:rPr>
-                    <w:sz w:val="24"/>
-                  </w:rPr>
-                  <w:t>whereupon</w:t>
-                </w:r>
-                <w:r>
-                  <w:rPr>
-                    <w:sz w:val="24"/>
-                  </w:rPr>
-                  <w:t xml:space="preserve"> the American composer defended the use of chance and </w:t>
-                </w:r>
-                <w:r>
-                  <w:rPr>
-                    <w:sz w:val="24"/>
-                  </w:rPr>
-                  <w:t xml:space="preserve">the </w:t>
-                </w:r>
-                <w:r>
-                  <w:rPr>
-                    <w:sz w:val="24"/>
-                  </w:rPr>
-                  <w:t xml:space="preserve">indeterminacy of music making. </w:t>
-                </w:r>
-                <w:r>
-                  <w:rPr>
-                    <w:sz w:val="24"/>
-                  </w:rPr>
-                  <w:t>That shock was a turning point for the Brazilian composers who either abandoned art music altogether (in the cases of Rogério Duprat and Damiano Cozella [b. 1929])</w:t>
-                </w:r>
-                <w:r>
-                  <w:rPr>
-                    <w:sz w:val="24"/>
-                  </w:rPr>
-                  <w:t>,</w:t>
-                </w:r>
-                <w:r>
-                  <w:rPr>
-                    <w:sz w:val="24"/>
-                  </w:rPr>
-                  <w:t xml:space="preserve"> or opened themselves to experimentalism (as </w:t>
-                </w:r>
-                <w:r>
-                  <w:rPr>
-                    <w:sz w:val="24"/>
-                  </w:rPr>
-                  <w:lastRenderedPageBreak/>
-                  <w:t>happened with Willy Corrêa de Oliveira and Mendes himself).</w:t>
-                </w:r>
-              </w:p>
-              <w:p>
-                <w:pPr>
-                  <w:rPr>
-                    <w:sz w:val="24"/>
-                  </w:rPr>
-                </w:pPr>
-              </w:p>
-              <w:p>
-                <w:pPr>
-                  <w:rPr>
-                    <w:sz w:val="24"/>
-                  </w:rPr>
-                </w:pPr>
-                <w:r>
-                  <w:rPr>
-                    <w:sz w:val="24"/>
-                  </w:rPr>
-                  <w:t xml:space="preserve">Upon their return to Brazil, the composers, then a part of the Grupo Música Nova, published a manifesto in the literary magazine </w:t>
+                <w:r>
+                  <w:t xml:space="preserve">An exemplary work from </w:t>
+                </w:r>
+                <w:r>
+                  <w:t>this</w:t>
+                </w:r>
+                <w:r>
+                  <w:t xml:space="preserve"> period is </w:t>
                 </w:r>
                 <w:r>
                   <w:rPr>
                     <w:i/>
-                    <w:sz w:val="24"/>
                   </w:rPr>
-                  <w:t>Invenção</w:t>
-                </w:r>
-                <w:r>
-                  <w:rPr>
-                    <w:sz w:val="24"/>
-                  </w:rPr>
-                  <w:t xml:space="preserve">. </w:t>
-                </w:r>
-                <w:r>
-                  <w:rPr>
-                    <w:sz w:val="24"/>
-                  </w:rPr>
-                  <w:t>The Manifesto Música Nova advocated</w:t>
-                </w:r>
-                <w:r>
-                  <w:rPr>
-                    <w:sz w:val="24"/>
-                  </w:rPr>
-                  <w:t xml:space="preserve"> for</w:t>
-                </w:r>
-                <w:r>
-                  <w:rPr>
-                    <w:sz w:val="24"/>
-                  </w:rPr>
-                  <w:t xml:space="preserve"> the artist’s total immersion into the contemporary world, proposing a balance between a formalist approach to music m</w:t>
-                </w:r>
-                <w:r>
-                  <w:rPr>
-                    <w:sz w:val="24"/>
-                  </w:rPr>
-                  <w:t xml:space="preserve">aking and political messaging. </w:t>
-                </w:r>
-                <w:r>
-                  <w:rPr>
-                    <w:sz w:val="24"/>
-                  </w:rPr>
-                  <w:t xml:space="preserve">During </w:t>
-                </w:r>
-                <w:r>
-                  <w:rPr>
-                    <w:sz w:val="24"/>
-                  </w:rPr>
-                  <w:t>this</w:t>
-                </w:r>
-                <w:r>
-                  <w:rPr>
-                    <w:sz w:val="24"/>
-                  </w:rPr>
-                  <w:t xml:space="preserve"> period</w:t>
-                </w:r>
-                <w:r>
-                  <w:rPr>
-                    <w:sz w:val="24"/>
-                  </w:rPr>
-                  <w:t>,</w:t>
-                </w:r>
-                <w:r>
-                  <w:rPr>
-                    <w:sz w:val="24"/>
-                  </w:rPr>
-                  <w:t xml:space="preserve"> Mendes collaborated closely with avant-garde poets of Poesia Concreta, a partnership result</w:t>
-                </w:r>
-                <w:r>
-                  <w:rPr>
-                    <w:sz w:val="24"/>
-                  </w:rPr>
-                  <w:t>ing</w:t>
-                </w:r>
-                <w:r>
-                  <w:rPr>
-                    <w:sz w:val="24"/>
-                  </w:rPr>
-                  <w:t xml:space="preserve"> in his most experimental and celebrated c</w:t>
-                </w:r>
-                <w:r>
-                  <w:rPr>
-                    <w:sz w:val="24"/>
-                  </w:rPr>
-                  <w:t xml:space="preserve">ompositions: the choral works. </w:t>
-                </w:r>
-                <w:r>
-                  <w:rPr>
-                    <w:sz w:val="24"/>
-                  </w:rPr>
-                  <w:t>Until then,</w:t>
-                </w:r>
-                <w:r>
-                  <w:rPr>
-                    <w:sz w:val="24"/>
-                  </w:rPr>
-                  <w:t xml:space="preserve"> Mendes’ pieces were virtually unknown to but </w:t>
-                </w:r>
-                <w:r>
-                  <w:rPr>
-                    <w:sz w:val="24"/>
-                  </w:rPr>
-                  <w:t>select</w:t>
-                </w:r>
-                <w:r>
-                  <w:rPr>
-                    <w:sz w:val="24"/>
-                  </w:rPr>
-                  <w:t xml:space="preserve"> colleagues. H</w:t>
-                </w:r>
-                <w:r>
-                  <w:rPr>
-                    <w:sz w:val="24"/>
-                  </w:rPr>
-                  <w:t xml:space="preserve">is </w:t>
-                </w:r>
-                <w:r>
-                  <w:rPr>
-                    <w:sz w:val="24"/>
-                  </w:rPr>
-                  <w:t>presence</w:t>
-                </w:r>
-                <w:r>
-                  <w:rPr>
-                    <w:sz w:val="24"/>
-                  </w:rPr>
-                  <w:t xml:space="preserve"> in Brazilian musical scene during this phase of experimentalism would </w:t>
-                </w:r>
-                <w:r>
-                  <w:rPr>
-                    <w:sz w:val="24"/>
-                  </w:rPr>
-                  <w:t>associate</w:t>
-                </w:r>
-                <w:r>
-                  <w:rPr>
-                    <w:sz w:val="24"/>
-                  </w:rPr>
-                  <w:t xml:space="preserve"> his name, for</w:t>
-                </w:r>
-                <w:r>
-                  <w:rPr>
-                    <w:sz w:val="24"/>
-                  </w:rPr>
-                  <w:t xml:space="preserve"> years to come, with </w:t>
-                </w:r>
-                <w:r>
-                  <w:rPr>
-                    <w:sz w:val="24"/>
-                  </w:rPr>
-                  <w:t xml:space="preserve">scandal and controversy.  </w:t>
-                </w:r>
-              </w:p>
-              <w:p>
-                <w:pPr>
-                  <w:rPr>
-                    <w:sz w:val="24"/>
-                  </w:rPr>
-                </w:pPr>
-              </w:p>
-              <w:p>
-                <w:pPr>
-                  <w:rPr>
-                    <w:sz w:val="24"/>
-                  </w:rPr>
-                </w:pPr>
-                <w:r>
-                  <w:rPr>
-                    <w:sz w:val="24"/>
-                  </w:rPr>
-                  <w:t xml:space="preserve">An exemplary work from </w:t>
-                </w:r>
-                <w:r>
-                  <w:rPr>
-                    <w:sz w:val="24"/>
-                  </w:rPr>
-                  <w:t>this</w:t>
-                </w:r>
-                <w:r>
-                  <w:rPr>
-                    <w:sz w:val="24"/>
-                  </w:rPr>
-                  <w:t xml:space="preserve"> period is </w:t>
+                  <w:t>Motet em Ré Menor</w:t>
+                </w:r>
+                <w:r>
+                  <w:t xml:space="preserve"> (also known as </w:t>
                 </w:r>
                 <w:r>
                   <w:rPr>
                     <w:i/>
-                    <w:sz w:val="24"/>
                   </w:rPr>
-                  <w:t>Motet em Ré Menor</w:t>
-                </w:r>
-                <w:r>
-                  <w:rPr>
-                    <w:sz w:val="24"/>
-                  </w:rPr>
-                  <w:t xml:space="preserve"> (also known as </w:t>
+                  <w:t>Beba Coca-Cola</w:t>
+                </w:r>
+                <w:r>
+                  <w:t xml:space="preserve"> [trans: </w:t>
                 </w:r>
                 <w:r>
                   <w:rPr>
                     <w:i/>
-                    <w:sz w:val="24"/>
                   </w:rPr>
-                  <w:t>Beba Coca-Cola</w:t>
-                </w:r>
-                <w:r>
-                  <w:rPr>
-                    <w:sz w:val="24"/>
-                  </w:rPr>
-                  <w:t xml:space="preserve"> [Drink Coca-Cola], 1966). </w:t>
-                </w:r>
-                <w:r>
-                  <w:rPr>
-                    <w:sz w:val="24"/>
-                  </w:rPr>
+                  <w:t>Drink Coca-Cola</w:t>
+                </w:r>
+                <w:r>
+                  <w:t>] [</w:t>
+                </w:r>
+                <w:r>
+                  <w:t>1966</w:t>
+                </w:r>
+                <w:r>
+                  <w:t>]</w:t>
+                </w:r>
+                <w:r>
+                  <w:t xml:space="preserve">). </w:t>
+                </w:r>
+                <w:r>
                   <w:t xml:space="preserve">Based on a poem by Décio Pignatari (b. 1927), the piece’s intrinsic </w:t>
                 </w:r>
                 <w:r>
-                  <w:rPr>
-                    <w:sz w:val="24"/>
-                  </w:rPr>
                   <w:t>humour</w:t>
                 </w:r>
                 <w:r>
-                  <w:rPr>
-                    <w:sz w:val="24"/>
-                  </w:rPr>
                   <w:t xml:space="preserve"> conceals a sarcastic cri</w:t>
                 </w:r>
                 <w:r>
-                  <w:rPr>
-                    <w:sz w:val="24"/>
-                  </w:rPr>
                   <w:t xml:space="preserve">ticism of American imperialism </w:t>
                 </w:r>
                 <w:r>
-                  <w:rPr>
-                    <w:sz w:val="24"/>
-                  </w:rPr>
                   <w:t xml:space="preserve">through the </w:t>
                 </w:r>
                 <w:r>
-                  <w:rPr>
-                    <w:sz w:val="24"/>
-                  </w:rPr>
                   <w:t xml:space="preserve">manipulation of its main icon. </w:t>
                 </w:r>
                 <w:r>
-                  <w:rPr>
-                    <w:sz w:val="24"/>
-                  </w:rPr>
                   <w:t>In the poem, Pignatari develops the initial advertis</w:t>
                 </w:r>
                 <w:r>
-                  <w:rPr>
-                    <w:sz w:val="24"/>
-                  </w:rPr>
                   <w:t xml:space="preserve">ement phrase through six lines, and </w:t>
                 </w:r>
                 <w:r>
-                  <w:rPr>
-                    <w:sz w:val="24"/>
-                  </w:rPr>
                   <w:t xml:space="preserve">in the final </w:t>
                 </w:r>
                 <w:r>
-                  <w:rPr>
-                    <w:sz w:val="24"/>
-                  </w:rPr>
                   <w:t>iteration of the advertisement</w:t>
                 </w:r>
                 <w:r>
-                  <w:rPr>
-                    <w:sz w:val="24"/>
-                  </w:rPr>
                   <w:t xml:space="preserve">, the phrase is transformed into the word </w:t>
                 </w:r>
                 <w:r>
                   <w:rPr>
                     <w:i/>
-                    <w:sz w:val="24"/>
                   </w:rPr>
                   <w:t>cloaca</w:t>
                 </w:r>
                 <w:r>
-                  <w:rPr>
-                    <w:sz w:val="24"/>
-                  </w:rPr>
                   <w:t xml:space="preserve"> (which translates both as </w:t>
                 </w:r>
                 <w:r>
                   <w:rPr>
                     <w:i/>
-                    <w:sz w:val="24"/>
                   </w:rPr>
                   <w:t xml:space="preserve">sewer </w:t>
                 </w:r>
                 <w:r>
-                  <w:rPr>
-                    <w:sz w:val="24"/>
-                  </w:rPr>
                   <w:t xml:space="preserve">and </w:t>
                 </w:r>
                 <w:r>
                   <w:rPr>
                     <w:i/>
-                    <w:sz w:val="24"/>
                   </w:rPr>
                   <w:t>rectum</w:t>
                 </w:r>
                 <w:r>
-                  <w:rPr>
-                    <w:sz w:val="24"/>
-                  </w:rPr>
                   <w:t>).</w:t>
                 </w:r>
                 <w:r>
-                  <w:rPr>
-                    <w:sz w:val="24"/>
-                  </w:rPr>
                   <w:t xml:space="preserve"> Mendes’ setting feat</w:t>
                 </w:r>
                 <w:r>
-                  <w:rPr>
-                    <w:sz w:val="24"/>
-                  </w:rPr>
                   <w:t xml:space="preserve">ures a similar approach, and he </w:t>
                 </w:r>
                 <w:r>
-                  <w:rPr>
-                    <w:sz w:val="24"/>
-                  </w:rPr>
-                  <w:t xml:space="preserve">combined a dense contrapunctual texture, permeated with microtonal intervals, with moments of a more direct engagement with the public, especially after the intended burp (by as many singers as possible) that punctuates the beginning of the </w:t>
+                  <w:t xml:space="preserve">combined </w:t>
+                </w:r>
+                <w:r>
+                  <w:t xml:space="preserve">a dense contrapunctual texture </w:t>
+                </w:r>
+                <w:r>
+                  <w:t xml:space="preserve">permeated with microtonal intervals, with moments of a more direct engagement with the public, especially after the intended burp (by as many singers as possible) that punctuates the beginning of the </w:t>
                 </w:r>
                 <w:r>
                   <w:rPr>
                     <w:i/>
-                    <w:sz w:val="24"/>
                   </w:rPr>
                   <w:t>coda</w:t>
                 </w:r>
                 <w:r>
-                  <w:rPr>
-                    <w:sz w:val="24"/>
-                  </w:rPr>
                   <w:t xml:space="preserve">. </w:t>
                 </w:r>
                 <w:r>
-                  <w:rPr>
-                    <w:sz w:val="24"/>
-                  </w:rPr>
                   <w:t xml:space="preserve">Prior to the last measure, the conductor faces the audience, and when applause starts, the choir bursts into a protest-like declamation of the word </w:t>
                 </w:r>
                 <w:r>
                   <w:rPr>
                     <w:i/>
-                    <w:sz w:val="24"/>
                   </w:rPr>
                   <w:t>cloaca</w:t>
                 </w:r>
                 <w:r>
-                  <w:rPr>
-                    <w:sz w:val="24"/>
-                  </w:rPr>
                   <w:t xml:space="preserve">, which is also seen in posters waved by the singers.  </w:t>
                 </w:r>
               </w:p>
+              <w:p/>
               <w:p>
-                <w:pPr>
-                  <w:rPr>
-                    <w:sz w:val="24"/>
-                  </w:rPr>
-                </w:pPr>
-              </w:p>
-              <w:p>
-                <w:pPr>
-                  <w:rPr>
-                    <w:sz w:val="24"/>
-                  </w:rPr>
-                </w:pPr>
-                <w:r>
-                  <w:rPr>
-                    <w:sz w:val="24"/>
-                  </w:rPr>
+                <w:r>
                   <w:t xml:space="preserve">Direct communication with the audience is characteristic of other works from </w:t>
                 </w:r>
                 <w:r>
-                  <w:rPr>
-                    <w:sz w:val="24"/>
-                  </w:rPr>
                   <w:t>the</w:t>
                 </w:r>
                 <w:r>
-                  <w:rPr>
-                    <w:sz w:val="24"/>
-                  </w:rPr>
                   <w:t xml:space="preserve"> period, such as </w:t>
                 </w:r>
                 <w:r>
                   <w:rPr>
                     <w:i/>
-                    <w:sz w:val="24"/>
                   </w:rPr>
                   <w:t>Cidade</w:t>
                 </w:r>
                 <w:r>
-                  <w:rPr>
-                    <w:sz w:val="24"/>
-                  </w:rPr>
                   <w:t xml:space="preserve"> (1964), </w:t>
                 </w:r>
                 <w:r>
                   <w:rPr>
                     <w:i/>
-                    <w:sz w:val="24"/>
                   </w:rPr>
                   <w:t>Vai e Vem</w:t>
                 </w:r>
                 <w:r>
-                  <w:rPr>
-                    <w:sz w:val="24"/>
-                  </w:rPr>
                   <w:t xml:space="preserve"> (1969), and </w:t>
                 </w:r>
                 <w:r>
                   <w:rPr>
                     <w:i/>
-                    <w:sz w:val="24"/>
                   </w:rPr>
                   <w:t>Asthmatour</w:t>
                 </w:r>
                 <w:r>
-                  <w:rPr>
-                    <w:sz w:val="24"/>
-                  </w:rPr>
                   <w:t xml:space="preserve"> (1971) for choir, and </w:t>
                 </w:r>
                 <w:r>
                   <w:rPr>
                     <w:i/>
-                    <w:sz w:val="24"/>
                   </w:rPr>
                   <w:t>Santos Football Music</w:t>
                 </w:r>
                 <w:r>
-                  <w:rPr>
-                    <w:sz w:val="24"/>
-                  </w:rPr>
-                  <w:t xml:space="preserve"> (1969) for orchestra</w:t>
-                </w:r>
-                <w:commentRangeStart w:id="0"/>
-                <w:r>
-                  <w:rPr>
-                    <w:sz w:val="24"/>
-                  </w:rPr>
-                  <w:t>, tapes of soccer game broadcasts, and audience participation.</w:t>
-                </w:r>
-                <w:commentRangeEnd w:id="0"/>
-                <w:r>
-                  <w:rPr>
-                    <w:rStyle w:val="CommentReference"/>
-                  </w:rPr>
-                  <w:commentReference w:id="0"/>
+                  <w:t xml:space="preserve"> (1969) for orchestra, </w:t>
+                </w:r>
+                <w:r>
+                  <w:t xml:space="preserve">which includes </w:t>
+                </w:r>
+                <w:r>
+                  <w:t>tapes of soccer game broadcasts, and audience participation.</w:t>
                 </w:r>
               </w:p>
+              <w:p/>
               <w:p>
-                <w:pPr>
-                  <w:rPr>
-                    <w:sz w:val="24"/>
-                  </w:rPr>
-                </w:pPr>
-              </w:p>
-              <w:p>
-                <w:pPr>
-                  <w:rPr>
-                    <w:sz w:val="24"/>
-                  </w:rPr>
-                </w:pPr>
-                <w:r>
-                  <w:rPr>
-                    <w:sz w:val="24"/>
-                  </w:rPr>
+                <w:r>
                   <w:t>In 1975</w:t>
                 </w:r>
                 <w:r>
-                  <w:rPr>
-                    <w:sz w:val="24"/>
-                  </w:rPr>
                   <w:t xml:space="preserve">, </w:t>
                 </w:r>
                 <w:r>
-                  <w:rPr>
-                    <w:sz w:val="24"/>
-                  </w:rPr>
                   <w:t>Mendes</w:t>
                 </w:r>
                 <w:r>
-                  <w:rPr>
-                    <w:sz w:val="24"/>
-                  </w:rPr>
                   <w:t>’ career veered f</w:t>
                 </w:r>
                 <w:r>
-                  <w:rPr>
-                    <w:sz w:val="24"/>
-                  </w:rPr>
                   <w:t>r</w:t>
                 </w:r>
                 <w:r>
-                  <w:rPr>
-                    <w:sz w:val="24"/>
-                  </w:rPr>
                   <w:t>o</w:t>
                 </w:r>
                 <w:r>
-                  <w:rPr>
-                    <w:sz w:val="24"/>
-                  </w:rPr>
                   <w:t>m his combat</w:t>
                 </w:r>
                 <w:r>
-                  <w:rPr>
-                    <w:sz w:val="24"/>
-                  </w:rPr>
                   <w:t xml:space="preserve">ive period of experimentalism. </w:t>
                 </w:r>
                 <w:r>
-                  <w:rPr>
-                    <w:sz w:val="24"/>
-                  </w:rPr>
                   <w:t xml:space="preserve">In that year, he finally retired from his bank job, and a growth in productivity </w:t>
                 </w:r>
                 <w:r>
-                  <w:rPr>
-                    <w:sz w:val="24"/>
-                  </w:rPr>
                   <w:t xml:space="preserve">was immediately apparent. </w:t>
                 </w:r>
                 <w:r>
-                  <w:rPr>
-                    <w:sz w:val="24"/>
-                  </w:rPr>
                   <w:t>P</w:t>
                 </w:r>
                 <w:r>
-                  <w:rPr>
-                    <w:sz w:val="24"/>
-                  </w:rPr>
                   <w:t xml:space="preserve">ieces from that period — such as </w:t>
                 </w:r>
                 <w:r>
                   <w:rPr>
                     <w:i/>
-                    <w:sz w:val="24"/>
                   </w:rPr>
                   <w:t>Motetos à Feição de Lobo de Mesquita</w:t>
                 </w:r>
                 <w:r>
-                  <w:rPr>
-                    <w:sz w:val="24"/>
-                  </w:rPr>
-                  <w:t xml:space="preserve"> (1975) for baritone, oboe, violoncello, and harpsichord — feature an increased importance of the instrumental parts, contrasting with the vocal pro</w:t>
-                </w:r>
-                <w:r>
-                  <w:rPr>
-                    <w:sz w:val="24"/>
-                  </w:rPr>
+                  <w:t xml:space="preserve"> (1975) for baritone, oboe, violoncello, and harpsichord — feature an increased </w:t>
+                </w:r>
+                <w:r>
+                  <w:t>emphasis on</w:t>
+                </w:r>
+                <w:r>
+                  <w:t xml:space="preserve"> the instrumental parts, contrasting with the vocal pro</w:t>
+                </w:r>
+                <w:r>
                   <w:t xml:space="preserve">minence of the previous works. </w:t>
                 </w:r>
-                <w:bookmarkStart w:id="1" w:name="_GoBack"/>
-                <w:bookmarkEnd w:id="1"/>
-                <w:r>
-                  <w:rPr>
-                    <w:sz w:val="24"/>
-                  </w:rPr>
+                <w:r>
                   <w:t xml:space="preserve">In 1978, a residency in the United States — where he taught composition for the academic year at the University of Wisconsin at Milwaukee — enhanced Mendes’ interest for instrumental music.  </w:t>
                 </w:r>
               </w:p>
+              <w:p/>
               <w:p>
-                <w:pPr>
-                  <w:rPr>
-                    <w:sz w:val="24"/>
-                  </w:rPr>
-                </w:pPr>
-              </w:p>
-              <w:p>
-                <w:pPr>
-                  <w:rPr>
-                    <w:sz w:val="24"/>
-                  </w:rPr>
-                </w:pPr>
-                <w:r>
-                  <w:rPr>
-                    <w:sz w:val="24"/>
-                  </w:rPr>
+                <w:r>
                   <w:t xml:space="preserve">In fact, the composer’s immersion into a culture that he had so much admired, through popular music and movies, would have a direct impact in his subsequent works, such as </w:t>
                 </w:r>
                 <w:r>
                   <w:rPr>
                     <w:i/>
-                    <w:sz w:val="24"/>
                   </w:rPr>
                   <w:t>Qualquer Música</w:t>
                 </w:r>
                 <w:r>
-                  <w:rPr>
-                    <w:sz w:val="24"/>
-                  </w:rPr>
                   <w:t xml:space="preserve"> (1980) for chamber ensemble, and </w:t>
                 </w:r>
                 <w:r>
                   <w:rPr>
                     <w:i/>
-                    <w:sz w:val="24"/>
                   </w:rPr>
                   <w:t xml:space="preserve">Saudades do Parque Balneário Hotel </w:t>
                 </w:r>
                 <w:r>
-                  <w:rPr>
-                    <w:sz w:val="24"/>
-                  </w:rPr>
-                  <w:t xml:space="preserve">(1980) for alto saxophone and piano.  This latter piece also has an autobiographical character — the hotel, destroyed to make way for a shopping mall, was one of the places where Mendes heard popular music during the 1940s — that would become a specific feature of many of his mature works.  In them, he turned to his personal mythology — </w:t>
-                </w:r>
-                <w:r>
-                  <w:rPr>
-                    <w:sz w:val="24"/>
-                  </w:rPr>
-                  <w:lastRenderedPageBreak/>
-                  <w:t xml:space="preserve">formed mainly by stars of Hollywood musicals and artists linked with German Expressionism — in search of inspiration and musical material.  Another typical trend of mature compositions, like </w:t>
+                  <w:t>(1980) for alto saxopho</w:t>
+                </w:r>
+                <w:r>
+                  <w:t xml:space="preserve">ne and piano. </w:t>
+                </w:r>
+                <w:r>
+                  <w:t xml:space="preserve">This latter piece </w:t>
+                </w:r>
+                <w:r>
+                  <w:t>features</w:t>
+                </w:r>
+                <w:r>
+                  <w:t xml:space="preserve"> autobiographical </w:t>
+                </w:r>
+                <w:proofErr w:type="gramStart"/>
+                <w:r>
+                  <w:t>elements</w:t>
+                </w:r>
+                <w:proofErr w:type="gramEnd"/>
+                <w:r>
+                  <w:t xml:space="preserve"> — the hotel, destroyed to make way for a shopping mall, was one of the places where Mendes heard popular music during the 1940s — that </w:t>
+                </w:r>
+                <w:r>
+                  <w:t>became</w:t>
+                </w:r>
+                <w:r>
+                  <w:t xml:space="preserve"> a specific feature of many of his ma</w:t>
+                </w:r>
+                <w:r>
+                  <w:t xml:space="preserve">ture works. </w:t>
+                </w:r>
+                <w:r>
+                  <w:t>In them, he turned to his personal mythology — formed mainly by stars of Hollywood musicals and artists linked with German Expressionism — in search of ins</w:t>
+                </w:r>
+                <w:r>
+                  <w:t xml:space="preserve">piration and musical material. </w:t>
+                </w:r>
+                <w:r>
+                  <w:t xml:space="preserve">Another typical trend of mature compositions, like </w:t>
                 </w:r>
                 <w:r>
                   <w:rPr>
                     <w:i/>
-                    <w:sz w:val="24"/>
                   </w:rPr>
                   <w:t>Saudades do Parque Balneário Hotel</w:t>
                 </w:r>
                 <w:r>
-                  <w:rPr>
-                    <w:sz w:val="24"/>
-                  </w:rPr>
                   <w:t xml:space="preserve">, is the use of musical quotations.  </w:t>
                 </w:r>
               </w:p>
+              <w:p/>
               <w:p>
-                <w:pPr>
-                  <w:rPr>
-                    <w:sz w:val="24"/>
-                  </w:rPr>
-                </w:pPr>
-              </w:p>
-              <w:p>
-                <w:pPr>
-                  <w:rPr>
-                    <w:sz w:val="24"/>
-                  </w:rPr>
-                </w:pPr>
-                <w:r>
-                  <w:rPr>
-                    <w:sz w:val="24"/>
-                  </w:rPr>
-                  <w:t xml:space="preserve">In 1981, after a gap of twenty years, Mendes returned to the piano as a creative medium with the </w:t>
+                <w:r>
+                  <w:t xml:space="preserve">In 1981, after a gap of twenty years, Mendes returned to the piano as a creative medium with </w:t>
+                </w:r>
+                <w:r>
+                  <w:t>his</w:t>
+                </w:r>
+                <w:r>
+                  <w:t xml:space="preserve"> </w:t>
                 </w:r>
                 <w:r>
                   <w:rPr>
                     <w:i/>
-                    <w:sz w:val="24"/>
                   </w:rPr>
                   <w:t>Concerto para Piano e Orquestra</w:t>
                 </w:r>
                 <w:r>
-                  <w:rPr>
-                    <w:sz w:val="24"/>
-                  </w:rPr>
-                  <w:t xml:space="preserve">, the first mature instrumental work to summon the attention of the critics to his stylistic shift.  The reactions to the piece varied from cautionary newspaper critiques to enthusiastic commentaries.  </w:t>
-                </w:r>
-              </w:p>
-              <w:p>
-                <w:pPr>
-                  <w:rPr>
-                    <w:sz w:val="24"/>
-                  </w:rPr>
-                </w:pPr>
-                <w:r>
-                  <w:rPr>
-                    <w:sz w:val="24"/>
-                  </w:rPr>
-                  <w:t xml:space="preserve">In the spring of 1983 the composer returned to the United States, as Tinker Visiting Professor at the University of Texas at Austin.  During that period he continued to write pieces influenced by jazz, but also started to reevaluate his early works, especially the piano pieces.  An example is </w:t>
+                  <w:t>, the first mature instrumental work to summon the attention of cr</w:t>
+                </w:r>
+                <w:r>
+                  <w:t>itics to his stylistic shift. T</w:t>
+                </w:r>
+                <w:r>
+                  <w:t>he reactions to the piece varied from cautionary newspaper critiques</w:t>
+                </w:r>
+                <w:r>
+                  <w:t xml:space="preserve"> to enthusiastic commentaries. </w:t>
+                </w:r>
+                <w:r>
+                  <w:t>In the spring of 1983</w:t>
+                </w:r>
+                <w:r>
+                  <w:t>,</w:t>
+                </w:r>
+                <w:r>
+                  <w:t xml:space="preserve"> </w:t>
+                </w:r>
+                <w:r>
+                  <w:t>Mendes</w:t>
+                </w:r>
+                <w:r>
+                  <w:t xml:space="preserve"> returned to the United States </w:t>
+                </w:r>
+                <w:r>
+                  <w:t xml:space="preserve">as Tinker Visiting Professor at the University </w:t>
+                </w:r>
+                <w:r>
+                  <w:t xml:space="preserve">of Texas at Austin. </w:t>
+                </w:r>
+                <w:r>
+                  <w:t xml:space="preserve">During that period he continued to write pieces influenced by jazz, </w:t>
+                </w:r>
+                <w:r>
+                  <w:t>while also re-evaluating</w:t>
+                </w:r>
+                <w:r>
+                  <w:t xml:space="preserve"> his early works, especially </w:t>
+                </w:r>
+                <w:r>
+                  <w:t xml:space="preserve">his piano pieces. </w:t>
+                </w:r>
+                <w:r>
+                  <w:t xml:space="preserve">An example is </w:t>
                 </w:r>
                 <w:r>
                   <w:rPr>
                     <w:i/>
-                    <w:sz w:val="24"/>
                   </w:rPr>
                   <w:t>Recado a Schumann</w:t>
                 </w:r>
                 <w:r>
-                  <w:rPr>
-                    <w:sz w:val="24"/>
-                  </w:rPr>
-                  <w:t xml:space="preserve"> (1983), a work composed in Austin, on a theme composed many decades earlier.  </w:t>
+                  <w:t xml:space="preserve"> (1983), a work composed while in Austin focussed </w:t>
+                </w:r>
+                <w:r>
+                  <w:t xml:space="preserve">on a theme </w:t>
+                </w:r>
+                <w:r>
+                  <w:t xml:space="preserve">developed </w:t>
+                </w:r>
+                <w:r>
+                  <w:t xml:space="preserve">decades earlier.  </w:t>
                 </w:r>
               </w:p>
+              <w:p/>
               <w:p>
-                <w:pPr>
-                  <w:rPr>
-                    <w:sz w:val="24"/>
-                  </w:rPr>
-                </w:pPr>
-              </w:p>
-              <w:p>
-                <w:pPr>
-                  <w:rPr>
-                    <w:sz w:val="24"/>
-                  </w:rPr>
-                </w:pPr>
-                <w:r>
-                  <w:rPr>
-                    <w:sz w:val="24"/>
-                  </w:rPr>
-                  <w:t xml:space="preserve">Upon his return to Brazil, Mendes would receive many commissions to write choral and instrumental pieces.  The country’s process of redemocratization that started in 1984 prompted him to write some works politically charged — such as </w:t>
+                <w:r>
+                  <w:t>Upon his return to Brazil, Mendes receive</w:t>
+                </w:r>
+                <w:r>
+                  <w:t>d</w:t>
+                </w:r>
+                <w:r>
+                  <w:t xml:space="preserve"> commissions to write choral and instrumental pieces.  The country’s process of redemocratization </w:t>
+                </w:r>
+                <w:r>
+                  <w:t>beginning</w:t>
+                </w:r>
+                <w:r>
+                  <w:t xml:space="preserve"> in 1984 prompted him to write </w:t>
+                </w:r>
+                <w:r>
+                  <w:t xml:space="preserve">politically </w:t>
+                </w:r>
+                <w:r>
+                  <w:t>charged</w:t>
+                </w:r>
+                <w:r>
+                  <w:t xml:space="preserve"> works including</w:t>
+                </w:r>
+                <w:r>
+                  <w:t xml:space="preserve"> </w:t>
                 </w:r>
                 <w:r>
                   <w:rPr>
                     <w:i/>
-                    <w:sz w:val="24"/>
                   </w:rPr>
                   <w:t>Vila Socó Meu Amor</w:t>
                 </w:r>
                 <w:r>
-                  <w:rPr>
-                    <w:sz w:val="24"/>
-                  </w:rPr>
                   <w:t xml:space="preserve"> (1984), </w:t>
                 </w:r>
                 <w:r>
                   <w:rPr>
                     <w:i/>
-                    <w:sz w:val="24"/>
                   </w:rPr>
                   <w:t>Mamãe Eu Quero Votar</w:t>
                 </w:r>
                 <w:r>
-                  <w:rPr>
-                    <w:sz w:val="24"/>
-                  </w:rPr>
                   <w:t xml:space="preserve"> (1984), </w:t>
                 </w:r>
                 <w:r>
                   <w:rPr>
                     <w:i/>
-                    <w:sz w:val="24"/>
                   </w:rPr>
-                  <w:t>Vão Entregar as Estatais!...</w:t>
-                </w:r>
-                <w:r>
-                  <w:rPr>
-                    <w:sz w:val="24"/>
-                  </w:rPr>
-                  <w:t xml:space="preserve"> (1985), and </w:t>
-                </w:r>
+                  <w:t>Vão Entregar as Estatais</w:t>
+                </w:r>
+                <w:proofErr w:type="gramStart"/>
                 <w:r>
                   <w:rPr>
                     <w:i/>
-                    <w:sz w:val="24"/>
+                  </w:rPr>
+                  <w:t>!...</w:t>
+                </w:r>
+                <w:proofErr w:type="gramEnd"/>
+                <w:r>
+                  <w:t xml:space="preserve"> (1985), and </w:t>
+                </w:r>
+                <w:r>
+                  <w:rPr>
+                    <w:i/>
                   </w:rPr>
                   <w:t>1º de Maio</w:t>
                 </w:r>
                 <w:r>
-                  <w:rPr>
-                    <w:sz w:val="24"/>
-                  </w:rPr>
                   <w:t xml:space="preserve"> (1986) for choir, and </w:t>
                 </w:r>
                 <w:r>
                   <w:rPr>
                     <w:i/>
-                    <w:sz w:val="24"/>
                   </w:rPr>
                   <w:t>O Último Tango em Vila Parisi</w:t>
                 </w:r>
                 <w:r>
-                  <w:rPr>
-                    <w:sz w:val="24"/>
-                  </w:rPr>
-                  <w:t xml:space="preserve"> (1987) for orchestra — although most of his instrumental pieces continue to reflect his dialogue with his own past — such as </w:t>
+                  <w:t xml:space="preserve"> (1987) </w:t>
+                </w:r>
+                <w:r>
+                  <w:lastRenderedPageBreak/>
+                  <w:t xml:space="preserve">for orchestra. The majority of his instrumental pieces, however, </w:t>
+                </w:r>
+                <w:r>
+                  <w:t>continue to reflect his dialogu</w:t>
+                </w:r>
+                <w:r>
+                  <w:t xml:space="preserve">e with his own past, as is the case with </w:t>
                 </w:r>
                 <w:r>
                   <w:rPr>
                     <w:i/>
-                    <w:sz w:val="24"/>
                   </w:rPr>
                   <w:t>Ulisses em Copacabana Surfando com James Joyce e Dorothy Lamour</w:t>
                 </w:r>
                 <w:r>
-                  <w:rPr>
-                    <w:sz w:val="24"/>
-                  </w:rPr>
-                  <w:t xml:space="preserve"> (1986) for chamber ensemble and </w:t>
+                  <w:t xml:space="preserve"> (1986)</w:t>
+                </w:r>
+                <w:r>
+                  <w:t>,</w:t>
+                </w:r>
+                <w:r>
+                  <w:t xml:space="preserve"> and </w:t>
                 </w:r>
                 <w:r>
                   <w:rPr>
                     <w:i/>
-                    <w:sz w:val="24"/>
                   </w:rPr>
                   <w:t>Um Estudo? Eisler e Webern Caminham nos Mares do Sul...</w:t>
                 </w:r>
                 <w:r>
-                  <w:rPr>
-                    <w:sz w:val="24"/>
-                  </w:rPr>
                   <w:t xml:space="preserve"> (1989).</w:t>
                 </w:r>
-              </w:p>
-              <w:p>
-                <w:pPr>
-                  <w:rPr>
-                    <w:sz w:val="24"/>
-                  </w:rPr>
-                </w:pPr>
-              </w:p>
-              <w:p>
-                <w:pPr>
-                  <w:rPr>
-                    <w:sz w:val="24"/>
-                  </w:rPr>
-                </w:pPr>
-                <w:r>
-                  <w:rPr>
-                    <w:sz w:val="24"/>
-                  </w:rPr>
-                  <w:t xml:space="preserve">During the last decades, Mendes has enjoyed a revision by Brazilian critics and musicologists, who now openly regard him as a leading figure among contemporary composers.  As a result of this new status, many of his early works are being revived in concerts and also through recordings.  Also, he has been receiving commissions more often and his creative output has experienced a dramatic increase in quantity. </w:t>
-                </w:r>
-              </w:p>
-              <w:p>
-                <w:pPr>
-                  <w:rPr>
-                    <w:sz w:val="24"/>
-                  </w:rPr>
-                </w:pPr>
-                <w:r>
-                  <w:rPr>
-                    <w:sz w:val="24"/>
-                  </w:rPr>
-                  <w:t>In his present works, Gilberto Mendes has achieved the mastery of many techniques he has been employing since his youth — such as the use of pervasive repetition and musical quotation — combined with an attempt to reconcile the tonal and atonal musical universes, which is responsible for the unique sound of his pieces.</w:t>
-                </w:r>
-              </w:p>
-              <w:p>
-                <w:pPr>
-                  <w:spacing w:line="480" w:lineRule="auto"/>
-                  <w:ind w:firstLine="708"/>
-                  <w:rPr>
-                    <w:sz w:val="24"/>
-                  </w:rPr>
-                </w:pPr>
-              </w:p>
-              <w:p>
-                <w:pPr>
-                  <w:spacing w:line="480" w:lineRule="auto"/>
-                  <w:ind w:firstLine="708"/>
-                  <w:rPr>
-                    <w:sz w:val="24"/>
-                  </w:rPr>
-                </w:pPr>
-              </w:p>
-              <w:p>
-                <w:pPr>
-                  <w:spacing w:line="480" w:lineRule="auto"/>
-                  <w:ind w:firstLine="708"/>
-                  <w:rPr>
-                    <w:sz w:val="24"/>
-                  </w:rPr>
-                </w:pPr>
               </w:p>
               <w:p/>
+              <w:p>
+                <w:r>
+                  <w:t>More recently</w:t>
+                </w:r>
+                <w:r>
+                  <w:t xml:space="preserve">, Mendes has enjoyed a </w:t>
+                </w:r>
+                <w:r>
+                  <w:t>renewed sense of appreciation</w:t>
+                </w:r>
+                <w:r>
+                  <w:t xml:space="preserve"> by Brazilian critics and musicologists, who now openly regard him as a leading figure among contemporary composers.  As a result of this new status, many of his early works are being revived in concerts and </w:t>
+                </w:r>
+                <w:r>
+                  <w:t xml:space="preserve">in </w:t>
+                </w:r>
+                <w:r>
+                  <w:t xml:space="preserve">recordings.  Also, he has been receiving commissions more often and his creative output has experienced a dramatic increase in quantity. </w:t>
+                </w:r>
+              </w:p>
+              <w:p/>
+              <w:p>
+                <w:r>
+                  <w:t>In his present works, Gilberto Mendes has achieved the mastery of many techniques he has been employing since his youth — such as the use of pervasive repetition and musical quotation — combined with an attempt to reconcile the tonal and atonal musical universes, which is responsible for the unique sound of his pieces.</w:t>
+                </w:r>
+              </w:p>
             </w:tc>
           </w:sdtContent>
         </w:sdt>
@@ -2491,28 +1741,814 @@
               <w:placeholder>
                 <w:docPart w:val="229A99BAFF4DB14388F34A840C808FDF"/>
               </w:placeholder>
-              <w:showingPlcHdr/>
             </w:sdtPr>
             <w:sdtContent>
               <w:p>
-                <w:r>
-                  <w:rPr>
-                    <w:rStyle w:val="PlaceholderText"/>
-                  </w:rPr>
-                  <w:t>[</w:t>
-                </w:r>
-                <w:r>
-                  <w:rPr>
-                    <w:rStyle w:val="PlaceholderText"/>
-                  </w:rPr>
-                  <w:t>Enter citations for further reading</w:t>
-                </w:r>
-                <w:r>
-                  <w:rPr>
-                    <w:rStyle w:val="PlaceholderText"/>
-                  </w:rPr>
-                  <w:t xml:space="preserve"> here]</w:t>
-                </w:r>
+                <w:sdt>
+                  <w:sdtPr>
+                    <w:id w:val="1770112154"/>
+                    <w:citation/>
+                  </w:sdtPr>
+                  <w:sdtContent>
+                    <w:r>
+                      <w:fldChar w:fldCharType="begin"/>
+                    </w:r>
+                    <w:r>
+                      <w:rPr>
+                        <w:lang w:val="en-US"/>
+                      </w:rPr>
+                      <w:instrText xml:space="preserve"> CITATION Már00 \l 1033 </w:instrText>
+                    </w:r>
+                    <w:r>
+                      <w:fldChar w:fldCharType="separate"/>
+                    </w:r>
+                    <w:r>
+                      <w:rPr>
+                        <w:noProof/>
+                        <w:lang w:val="en-US"/>
+                      </w:rPr>
+                      <w:t xml:space="preserve"> </w:t>
+                    </w:r>
+                    <w:r>
+                      <w:rPr>
+                        <w:noProof/>
+                        <w:lang w:val="en-US"/>
+                      </w:rPr>
+                      <w:t>(Bezerra)</w:t>
+                    </w:r>
+                    <w:r>
+                      <w:fldChar w:fldCharType="end"/>
+                    </w:r>
+                  </w:sdtContent>
+                </w:sdt>
+              </w:p>
+              <w:p>
+                <w:sdt>
+                  <w:sdtPr>
+                    <w:id w:val="-1981602613"/>
+                    <w:citation/>
+                  </w:sdtPr>
+                  <w:sdtContent>
+                    <w:r>
+                      <w:fldChar w:fldCharType="begin"/>
+                    </w:r>
+                    <w:r>
+                      <w:rPr>
+                        <w:lang w:val="en-US"/>
+                      </w:rPr>
+                      <w:instrText xml:space="preserve"> CITATION Joã74 \l 1033 </w:instrText>
+                    </w:r>
+                    <w:r>
+                      <w:fldChar w:fldCharType="separate"/>
+                    </w:r>
+                    <w:r>
+                      <w:rPr>
+                        <w:noProof/>
+                        <w:lang w:val="en-US"/>
+                      </w:rPr>
+                      <w:t>(Filho)</w:t>
+                    </w:r>
+                    <w:r>
+                      <w:fldChar w:fldCharType="end"/>
+                    </w:r>
+                  </w:sdtContent>
+                </w:sdt>
+              </w:p>
+              <w:p>
+                <w:sdt>
+                  <w:sdtPr>
+                    <w:id w:val="-1235243342"/>
+                    <w:citation/>
+                  </w:sdtPr>
+                  <w:sdtContent>
+                    <w:r>
+                      <w:fldChar w:fldCharType="begin"/>
+                    </w:r>
+                    <w:r>
+                      <w:rPr>
+                        <w:lang w:val="en-US"/>
+                      </w:rPr>
+                      <w:instrText xml:space="preserve"> CITATION Mar73 \l 1033 </w:instrText>
+                    </w:r>
+                    <w:r>
+                      <w:fldChar w:fldCharType="separate"/>
+                    </w:r>
+                    <w:r>
+                      <w:rPr>
+                        <w:noProof/>
+                        <w:lang w:val="en-US"/>
+                      </w:rPr>
+                      <w:t>(Caravaggi)</w:t>
+                    </w:r>
+                    <w:r>
+                      <w:fldChar w:fldCharType="end"/>
+                    </w:r>
+                  </w:sdtContent>
+                </w:sdt>
+              </w:p>
+              <w:p>
+                <w:sdt>
+                  <w:sdtPr>
+                    <w:id w:val="271749635"/>
+                    <w:citation/>
+                  </w:sdtPr>
+                  <w:sdtContent>
+                    <w:r>
+                      <w:fldChar w:fldCharType="begin"/>
+                    </w:r>
+                    <w:r>
+                      <w:rPr>
+                        <w:lang w:val="en-US"/>
+                      </w:rPr>
+                      <w:instrText xml:space="preserve"> CITATION Ell65 \l 1033 </w:instrText>
+                    </w:r>
+                    <w:r>
+                      <w:fldChar w:fldCharType="separate"/>
+                    </w:r>
+                    <w:r>
+                      <w:rPr>
+                        <w:noProof/>
+                        <w:lang w:val="en-US"/>
+                      </w:rPr>
+                      <w:t>(Ellmerich)</w:t>
+                    </w:r>
+                    <w:r>
+                      <w:fldChar w:fldCharType="end"/>
+                    </w:r>
+                  </w:sdtContent>
+                </w:sdt>
+              </w:p>
+              <w:p>
+                <w:sdt>
+                  <w:sdtPr>
+                    <w:id w:val="1398173083"/>
+                    <w:citation/>
+                  </w:sdtPr>
+                  <w:sdtContent>
+                    <w:r>
+                      <w:fldChar w:fldCharType="begin"/>
+                    </w:r>
+                    <w:r>
+                      <w:rPr>
+                        <w:lang w:val="en-US"/>
+                      </w:rPr>
+                      <w:instrText xml:space="preserve"> CITATION Fer701 \l 1033 </w:instrText>
+                    </w:r>
+                    <w:r>
+                      <w:fldChar w:fldCharType="separate"/>
+                    </w:r>
+                    <w:r>
+                      <w:rPr>
+                        <w:noProof/>
+                        <w:lang w:val="en-US"/>
+                      </w:rPr>
+                      <w:t>(Fernandez-Cid)</w:t>
+                    </w:r>
+                    <w:r>
+                      <w:fldChar w:fldCharType="end"/>
+                    </w:r>
+                  </w:sdtContent>
+                </w:sdt>
+              </w:p>
+              <w:p>
+                <w:sdt>
+                  <w:sdtPr>
+                    <w:id w:val="207699727"/>
+                    <w:citation/>
+                  </w:sdtPr>
+                  <w:sdtContent>
+                    <w:r>
+                      <w:fldChar w:fldCharType="begin"/>
+                    </w:r>
+                    <w:r>
+                      <w:rPr>
+                        <w:lang w:val="en-US"/>
+                      </w:rPr>
+                      <w:instrText xml:space="preserve"> CITATION Fon89 \l 1033 </w:instrText>
+                    </w:r>
+                    <w:r>
+                      <w:fldChar w:fldCharType="separate"/>
+                    </w:r>
+                    <w:r>
+                      <w:rPr>
+                        <w:noProof/>
+                        <w:lang w:val="en-US"/>
+                      </w:rPr>
+                      <w:t>(Fonseca)</w:t>
+                    </w:r>
+                    <w:r>
+                      <w:fldChar w:fldCharType="end"/>
+                    </w:r>
+                  </w:sdtContent>
+                </w:sdt>
+              </w:p>
+              <w:p>
+                <w:sdt>
+                  <w:sdtPr>
+                    <w:id w:val="-1181892163"/>
+                    <w:citation/>
+                  </w:sdtPr>
+                  <w:sdtContent>
+                    <w:r>
+                      <w:fldChar w:fldCharType="begin"/>
+                    </w:r>
+                    <w:r>
+                      <w:rPr>
+                        <w:lang w:val="en-US"/>
+                      </w:rPr>
+                      <w:instrText xml:space="preserve"> CITATION Fra69 \l 1033 </w:instrText>
+                    </w:r>
+                    <w:r>
+                      <w:fldChar w:fldCharType="separate"/>
+                    </w:r>
+                    <w:r>
+                      <w:rPr>
+                        <w:noProof/>
+                        <w:lang w:val="en-US"/>
+                      </w:rPr>
+                      <w:t>(França)</w:t>
+                    </w:r>
+                    <w:r>
+                      <w:fldChar w:fldCharType="end"/>
+                    </w:r>
+                  </w:sdtContent>
+                </w:sdt>
+              </w:p>
+              <w:p>
+                <w:sdt>
+                  <w:sdtPr>
+                    <w:id w:val="-2003505247"/>
+                    <w:citation/>
+                  </w:sdtPr>
+                  <w:sdtContent>
+                    <w:r>
+                      <w:fldChar w:fldCharType="begin"/>
+                    </w:r>
+                    <w:r>
+                      <w:rPr>
+                        <w:lang w:val="en-US"/>
+                      </w:rPr>
+                      <w:instrText xml:space="preserve"> CITATION Fra70 \l 1033 </w:instrText>
+                    </w:r>
+                    <w:r>
+                      <w:fldChar w:fldCharType="separate"/>
+                    </w:r>
+                    <w:r>
+                      <w:rPr>
+                        <w:noProof/>
+                        <w:lang w:val="en-US"/>
+                      </w:rPr>
+                      <w:t>(Franco)</w:t>
+                    </w:r>
+                    <w:r>
+                      <w:fldChar w:fldCharType="end"/>
+                    </w:r>
+                  </w:sdtContent>
+                </w:sdt>
+              </w:p>
+              <w:p>
+                <w:sdt>
+                  <w:sdtPr>
+                    <w:id w:val="-166794902"/>
+                    <w:citation/>
+                  </w:sdtPr>
+                  <w:sdtContent>
+                    <w:r>
+                      <w:fldChar w:fldCharType="begin"/>
+                    </w:r>
+                    <w:r>
+                      <w:rPr>
+                        <w:lang w:val="en-US"/>
+                      </w:rPr>
+                      <w:instrText xml:space="preserve"> CITATION Kri74 \l 1033 </w:instrText>
+                    </w:r>
+                    <w:r>
+                      <w:fldChar w:fldCharType="separate"/>
+                    </w:r>
+                    <w:r>
+                      <w:rPr>
+                        <w:noProof/>
+                        <w:lang w:val="en-US"/>
+                      </w:rPr>
+                      <w:t>(Krieger)</w:t>
+                    </w:r>
+                    <w:r>
+                      <w:fldChar w:fldCharType="end"/>
+                    </w:r>
+                  </w:sdtContent>
+                </w:sdt>
+              </w:p>
+              <w:p>
+                <w:sdt>
+                  <w:sdtPr>
+                    <w:id w:val="1252931881"/>
+                    <w:citation/>
+                  </w:sdtPr>
+                  <w:sdtContent>
+                    <w:r>
+                      <w:fldChar w:fldCharType="begin"/>
+                    </w:r>
+                    <w:r>
+                      <w:rPr>
+                        <w:lang w:val="en-US"/>
+                      </w:rPr>
+                      <w:instrText xml:space="preserve"> CITATION Mar70 \l 1033 </w:instrText>
+                    </w:r>
+                    <w:r>
+                      <w:fldChar w:fldCharType="separate"/>
+                    </w:r>
+                    <w:r>
+                      <w:rPr>
+                        <w:noProof/>
+                        <w:lang w:val="en-US"/>
+                      </w:rPr>
+                      <w:t>(Marco)</w:t>
+                    </w:r>
+                    <w:r>
+                      <w:fldChar w:fldCharType="end"/>
+                    </w:r>
+                  </w:sdtContent>
+                </w:sdt>
+              </w:p>
+              <w:p>
+                <w:sdt>
+                  <w:sdtPr>
+                    <w:id w:val="1392154104"/>
+                    <w:citation/>
+                  </w:sdtPr>
+                  <w:sdtContent>
+                    <w:r>
+                      <w:fldChar w:fldCharType="begin"/>
+                    </w:r>
+                    <w:r>
+                      <w:rPr>
+                        <w:lang w:val="en-US"/>
+                      </w:rPr>
+                      <w:instrText xml:space="preserve"> CITATION Mar91 \l 1033 </w:instrText>
+                    </w:r>
+                    <w:r>
+                      <w:fldChar w:fldCharType="separate"/>
+                    </w:r>
+                    <w:r>
+                      <w:rPr>
+                        <w:noProof/>
+                        <w:lang w:val="en-US"/>
+                      </w:rPr>
+                      <w:t>(Martins)</w:t>
+                    </w:r>
+                    <w:r>
+                      <w:fldChar w:fldCharType="end"/>
+                    </w:r>
+                  </w:sdtContent>
+                </w:sdt>
+              </w:p>
+              <w:p>
+                <w:sdt>
+                  <w:sdtPr>
+                    <w:id w:val="-146050251"/>
+                    <w:citation/>
+                  </w:sdtPr>
+                  <w:sdtContent>
+                    <w:r>
+                      <w:fldChar w:fldCharType="begin"/>
+                    </w:r>
+                    <w:r>
+                      <w:rPr>
+                        <w:lang w:val="en-US"/>
+                      </w:rPr>
+                      <w:instrText xml:space="preserve"> CITATION Men \l 1033 </w:instrText>
+                    </w:r>
+                    <w:r>
+                      <w:fldChar w:fldCharType="separate"/>
+                    </w:r>
+                    <w:r>
+                      <w:rPr>
+                        <w:noProof/>
+                        <w:lang w:val="en-US"/>
+                      </w:rPr>
+                      <w:t>(Mendes)</w:t>
+                    </w:r>
+                    <w:r>
+                      <w:fldChar w:fldCharType="end"/>
+                    </w:r>
+                  </w:sdtContent>
+                </w:sdt>
+              </w:p>
+              <w:p>
+                <w:sdt>
+                  <w:sdtPr>
+                    <w:id w:val="-1986689090"/>
+                    <w:citation/>
+                  </w:sdtPr>
+                  <w:sdtContent>
+                    <w:r>
+                      <w:fldChar w:fldCharType="begin"/>
+                    </w:r>
+                    <w:r>
+                      <w:rPr>
+                        <w:lang w:val="en-US"/>
+                      </w:rPr>
+                      <w:instrText xml:space="preserve"> CITATION Gil87 \l 1033 </w:instrText>
+                    </w:r>
+                    <w:r>
+                      <w:fldChar w:fldCharType="separate"/>
+                    </w:r>
+                    <w:r>
+                      <w:rPr>
+                        <w:noProof/>
+                        <w:lang w:val="en-US"/>
+                      </w:rPr>
+                      <w:t>(Mendes, “Eklektizismus oder Postmoderne in der Lateinamerikanischen Musik.”)</w:t>
+                    </w:r>
+                    <w:r>
+                      <w:fldChar w:fldCharType="end"/>
+                    </w:r>
+                  </w:sdtContent>
+                </w:sdt>
+              </w:p>
+              <w:p>
+                <w:sdt>
+                  <w:sdtPr>
+                    <w:id w:val="-192069886"/>
+                    <w:citation/>
+                  </w:sdtPr>
+                  <w:sdtContent>
+                    <w:r>
+                      <w:fldChar w:fldCharType="begin"/>
+                    </w:r>
+                    <w:r>
+                      <w:rPr>
+                        <w:lang w:val="en-US"/>
+                      </w:rPr>
+                      <w:instrText xml:space="preserve"> CITATION Gil90 \l 1033 </w:instrText>
+                    </w:r>
+                    <w:r>
+                      <w:fldChar w:fldCharType="separate"/>
+                    </w:r>
+                    <w:r>
+                      <w:rPr>
+                        <w:noProof/>
+                        <w:lang w:val="en-US"/>
+                      </w:rPr>
+                      <w:t>(Mendes, Um Estudo? Eisler e Webern Caminham nos Mares do Sul...)</w:t>
+                    </w:r>
+                    <w:r>
+                      <w:fldChar w:fldCharType="end"/>
+                    </w:r>
+                  </w:sdtContent>
+                </w:sdt>
+              </w:p>
+              <w:p>
+                <w:sdt>
+                  <w:sdtPr>
+                    <w:id w:val="936945834"/>
+                    <w:citation/>
+                  </w:sdtPr>
+                  <w:sdtContent>
+                    <w:r>
+                      <w:fldChar w:fldCharType="begin"/>
+                    </w:r>
+                    <w:r>
+                      <w:rPr>
+                        <w:lang w:val="en-US"/>
+                      </w:rPr>
+                      <w:instrText xml:space="preserve"> CITATION Men75 \l 1033 </w:instrText>
+                    </w:r>
+                    <w:r>
+                      <w:fldChar w:fldCharType="separate"/>
+                    </w:r>
+                    <w:r>
+                      <w:rPr>
+                        <w:noProof/>
+                        <w:lang w:val="en-US"/>
+                      </w:rPr>
+                      <w:t>(Mendes, “A Música.”)</w:t>
+                    </w:r>
+                    <w:r>
+                      <w:fldChar w:fldCharType="end"/>
+                    </w:r>
+                  </w:sdtContent>
+                </w:sdt>
+              </w:p>
+              <w:p>
+                <w:sdt>
+                  <w:sdtPr>
+                    <w:id w:val="366256377"/>
+                    <w:citation/>
+                  </w:sdtPr>
+                  <w:sdtContent>
+                    <w:r>
+                      <w:fldChar w:fldCharType="begin"/>
+                    </w:r>
+                    <w:r>
+                      <w:rPr>
+                        <w:lang w:val="en-US"/>
+                      </w:rPr>
+                      <w:instrText xml:space="preserve"> CITATION Mús91 \l 1033 </w:instrText>
+                    </w:r>
+                    <w:r>
+                      <w:fldChar w:fldCharType="separate"/>
+                    </w:r>
+                    <w:r>
+                      <w:rPr>
+                        <w:noProof/>
+                        <w:lang w:val="en-US"/>
+                      </w:rPr>
+                      <w:t>(Música Moderna Brasileira e suas Implicações de Esquerda)</w:t>
+                    </w:r>
+                    <w:r>
+                      <w:fldChar w:fldCharType="end"/>
+                    </w:r>
+                  </w:sdtContent>
+                </w:sdt>
+              </w:p>
+              <w:p>
+                <w:sdt>
+                  <w:sdtPr>
+                    <w:id w:val="-1714575654"/>
+                    <w:citation/>
+                  </w:sdtPr>
+                  <w:sdtContent>
+                    <w:r>
+                      <w:fldChar w:fldCharType="begin"/>
+                    </w:r>
+                    <w:r>
+                      <w:rPr>
+                        <w:lang w:val="en-US"/>
+                      </w:rPr>
+                      <w:instrText xml:space="preserve"> CITATION Gil69 \l 1033 </w:instrText>
+                    </w:r>
+                    <w:r>
+                      <w:fldChar w:fldCharType="separate"/>
+                    </w:r>
+                    <w:r>
+                      <w:rPr>
+                        <w:noProof/>
+                        <w:lang w:val="en-US"/>
+                      </w:rPr>
+                      <w:t>(Mendes, Música Nuova Brasiliana: Dati e Problemi)</w:t>
+                    </w:r>
+                    <w:r>
+                      <w:fldChar w:fldCharType="end"/>
+                    </w:r>
+                  </w:sdtContent>
+                </w:sdt>
+              </w:p>
+              <w:p>
+                <w:sdt>
+                  <w:sdtPr>
+                    <w:id w:val="-2010749415"/>
+                    <w:citation/>
+                  </w:sdtPr>
+                  <w:sdtContent>
+                    <w:r>
+                      <w:fldChar w:fldCharType="begin"/>
+                    </w:r>
+                    <w:r>
+                      <w:rPr>
+                        <w:lang w:val="en-US"/>
+                      </w:rPr>
+                      <w:instrText xml:space="preserve"> CITATION Men94 \l 1033 </w:instrText>
+                    </w:r>
+                    <w:r>
+                      <w:fldChar w:fldCharType="separate"/>
+                    </w:r>
+                    <w:r>
+                      <w:rPr>
+                        <w:noProof/>
+                        <w:lang w:val="en-US"/>
+                      </w:rPr>
+                      <w:t>(Mendes, Uma Odisséia Musical: Dos Mares do Sul à Elegância Pop/Art Déco.)</w:t>
+                    </w:r>
+                    <w:r>
+                      <w:fldChar w:fldCharType="end"/>
+                    </w:r>
+                  </w:sdtContent>
+                </w:sdt>
+              </w:p>
+              <w:p>
+                <w:sdt>
+                  <w:sdtPr>
+                    <w:id w:val="277300246"/>
+                    <w:citation/>
+                  </w:sdtPr>
+                  <w:sdtContent>
+                    <w:r>
+                      <w:fldChar w:fldCharType="begin"/>
+                    </w:r>
+                    <w:r>
+                      <w:rPr>
+                        <w:lang w:val="en-US"/>
+                      </w:rPr>
+                      <w:instrText xml:space="preserve"> CITATION Men91 \l 1033 </w:instrText>
+                    </w:r>
+                    <w:r>
+                      <w:fldChar w:fldCharType="separate"/>
+                    </w:r>
+                    <w:r>
+                      <w:rPr>
+                        <w:noProof/>
+                        <w:lang w:val="en-US"/>
+                      </w:rPr>
+                      <w:t>(Mendes, O Último Tango em Vila Parisi)</w:t>
+                    </w:r>
+                    <w:r>
+                      <w:fldChar w:fldCharType="end"/>
+                    </w:r>
+                  </w:sdtContent>
+                </w:sdt>
+              </w:p>
+              <w:p>
+                <w:sdt>
+                  <w:sdtPr>
+                    <w:id w:val="2019803819"/>
+                    <w:citation/>
+                  </w:sdtPr>
+                  <w:sdtContent>
+                    <w:r>
+                      <w:fldChar w:fldCharType="begin"/>
+                    </w:r>
+                    <w:r>
+                      <w:rPr>
+                        <w:lang w:val="en-US"/>
+                      </w:rPr>
+                      <w:instrText xml:space="preserve"> CITATION Gil91 \l 1033 </w:instrText>
+                    </w:r>
+                    <w:r>
+                      <w:fldChar w:fldCharType="separate"/>
+                    </w:r>
+                    <w:r>
+                      <w:rPr>
+                        <w:noProof/>
+                        <w:lang w:val="en-US"/>
+                      </w:rPr>
+                      <w:t>(Mendes, Vila Socó Meu Amor)</w:t>
+                    </w:r>
+                    <w:r>
+                      <w:fldChar w:fldCharType="end"/>
+                    </w:r>
+                  </w:sdtContent>
+                </w:sdt>
+              </w:p>
+              <w:p>
+                <w:sdt>
+                  <w:sdtPr>
+                    <w:id w:val="-149132529"/>
+                    <w:citation/>
+                  </w:sdtPr>
+                  <w:sdtContent>
+                    <w:r>
+                      <w:fldChar w:fldCharType="begin"/>
+                    </w:r>
+                    <w:r>
+                      <w:rPr>
+                        <w:lang w:val="en-US"/>
+                      </w:rPr>
+                      <w:instrText xml:space="preserve"> CITATION Mir83 \l 1033 </w:instrText>
+                    </w:r>
+                    <w:r>
+                      <w:fldChar w:fldCharType="separate"/>
+                    </w:r>
+                    <w:r>
+                      <w:rPr>
+                        <w:noProof/>
+                        <w:lang w:val="en-US"/>
+                      </w:rPr>
+                      <w:t>(Miranda)</w:t>
+                    </w:r>
+                    <w:r>
+                      <w:fldChar w:fldCharType="end"/>
+                    </w:r>
+                  </w:sdtContent>
+                </w:sdt>
+              </w:p>
+              <w:p>
+                <w:sdt>
+                  <w:sdtPr>
+                    <w:id w:val="-1217282406"/>
+                    <w:citation/>
+                  </w:sdtPr>
+                  <w:sdtContent>
+                    <w:r>
+                      <w:fldChar w:fldCharType="begin"/>
+                    </w:r>
+                    <w:r>
+                      <w:rPr>
+                        <w:lang w:val="en-US"/>
+                      </w:rPr>
+                      <w:instrText xml:space="preserve"> CITATION Mou87 \l 1033 </w:instrText>
+                    </w:r>
+                    <w:r>
+                      <w:fldChar w:fldCharType="separate"/>
+                    </w:r>
+                    <w:r>
+                      <w:rPr>
+                        <w:noProof/>
+                        <w:lang w:val="en-US"/>
+                      </w:rPr>
+                      <w:t>(Mounsey)</w:t>
+                    </w:r>
+                    <w:r>
+                      <w:fldChar w:fldCharType="end"/>
+                    </w:r>
+                  </w:sdtContent>
+                </w:sdt>
+              </w:p>
+              <w:p>
+                <w:sdt>
+                  <w:sdtPr>
+                    <w:id w:val="-46137213"/>
+                    <w:citation/>
+                  </w:sdtPr>
+                  <w:sdtContent>
+                    <w:r>
+                      <w:fldChar w:fldCharType="begin"/>
+                    </w:r>
+                    <w:r>
+                      <w:rPr>
+                        <w:lang w:val="en-US"/>
+                      </w:rPr>
+                      <w:instrText xml:space="preserve"> CITATION Squ74 \l 1033 </w:instrText>
+                    </w:r>
+                    <w:r>
+                      <w:fldChar w:fldCharType="separate"/>
+                    </w:r>
+                    <w:r>
+                      <w:rPr>
+                        <w:noProof/>
+                        <w:lang w:val="en-US"/>
+                      </w:rPr>
+                      <w:t>(Squeff)</w:t>
+                    </w:r>
+                    <w:r>
+                      <w:fldChar w:fldCharType="end"/>
+                    </w:r>
+                  </w:sdtContent>
+                </w:sdt>
+              </w:p>
+              <w:p>
+                <w:sdt>
+                  <w:sdtPr>
+                    <w:id w:val="-1760977581"/>
+                    <w:citation/>
+                  </w:sdtPr>
+                  <w:sdtContent>
+                    <w:r>
+                      <w:fldChar w:fldCharType="begin"/>
+                    </w:r>
+                    <w:r>
+                      <w:rPr>
+                        <w:lang w:val="en-US"/>
+                      </w:rPr>
+                      <w:instrText xml:space="preserve"> CITATION Tar92 \l 1033 </w:instrText>
+                    </w:r>
+                    <w:r>
+                      <w:fldChar w:fldCharType="separate"/>
+                    </w:r>
+                    <w:r>
+                      <w:rPr>
+                        <w:noProof/>
+                        <w:lang w:val="en-US"/>
+                      </w:rPr>
+                      <w:t>(Tarcha)</w:t>
+                    </w:r>
+                    <w:r>
+                      <w:fldChar w:fldCharType="end"/>
+                    </w:r>
+                  </w:sdtContent>
+                </w:sdt>
+              </w:p>
+              <w:p>
+                <w:sdt>
+                  <w:sdtPr>
+                    <w:id w:val="-1212884592"/>
+                    <w:citation/>
+                  </w:sdtPr>
+                  <w:sdtContent>
+                    <w:r>
+                      <w:fldChar w:fldCharType="begin"/>
+                    </w:r>
+                    <w:r>
+                      <w:rPr>
+                        <w:lang w:val="en-US"/>
+                      </w:rPr>
+                      <w:instrText xml:space="preserve"> CITATION Wis74 \l 1033 </w:instrText>
+                    </w:r>
+                    <w:r>
+                      <w:fldChar w:fldCharType="separate"/>
+                    </w:r>
+                    <w:r>
+                      <w:rPr>
+                        <w:noProof/>
+                        <w:lang w:val="en-US"/>
+                      </w:rPr>
+                      <w:t>(Wisnik)</w:t>
+                    </w:r>
+                    <w:r>
+                      <w:fldChar w:fldCharType="end"/>
+                    </w:r>
+                  </w:sdtContent>
+                </w:sdt>
               </w:p>
             </w:sdtContent>
           </w:sdt>
@@ -2529,27 +2565,6 @@
     </w:sectPr>
   </w:body>
 </w:document>
-</file>
-
-<file path=word/comments.xml><?xml version="1.0" encoding="utf-8"?>
-<w:comments xmlns:wpc="http://schemas.microsoft.com/office/word/2010/wordprocessingCanvas" xmlns:mo="http://schemas.microsoft.com/office/mac/office/2008/main" xmlns:mc="http://schemas.openxmlformats.org/markup-compatibility/2006" xmlns:mv="urn:schemas-microsoft-com:mac:vml" xmlns:o="urn:schemas-microsoft-com:office:office" xmlns:r="http://schemas.openxmlformats.org/officeDocument/2006/relationships" xmlns:m="http://schemas.openxmlformats.org/officeDocument/2006/math" xmlns:v="urn:schemas-microsoft-com:vml" xmlns:wp14="http://schemas.microsoft.com/office/word/2010/wordprocessingDrawing" xmlns:wp="http://schemas.openxmlformats.org/drawingml/2006/wordprocessingDrawing" xmlns:w10="urn:schemas-microsoft-com:office:word" xmlns:w="http://schemas.openxmlformats.org/wordprocessingml/2006/main" xmlns:w14="http://schemas.microsoft.com/office/word/2010/wordml" xmlns:wpg="http://schemas.microsoft.com/office/word/2010/wordprocessingGroup" xmlns:wpi="http://schemas.microsoft.com/office/word/2010/wordprocessingInk" xmlns:wne="http://schemas.microsoft.com/office/word/2006/wordml" xmlns:wps="http://schemas.microsoft.com/office/word/2010/wordprocessingShape" mc:Ignorable="w14 wp14">
-  <w:comment w:id="0" w:author="Jon Johnson" w:date="2014-09-12T00:22:00Z" w:initials="JJ">
-    <w:p>
-      <w:pPr>
-        <w:pStyle w:val="CommentText"/>
-      </w:pPr>
-      <w:r>
-        <w:rPr>
-          <w:rStyle w:val="CommentReference"/>
-        </w:rPr>
-        <w:annotationRef/>
-      </w:r>
-      <w:r>
-        <w:t xml:space="preserve">What? Includes? </w:t>
-      </w:r>
-    </w:p>
-  </w:comment>
-</w:comments>
 </file>
 
 <file path=word/endnotes.xml><?xml version="1.0" encoding="utf-8"?>
@@ -4573,6 +4588,48 @@
         </w:p>
       </w:docPartBody>
     </w:docPart>
+    <w:docPart>
+      <w:docPartPr>
+        <w:name w:val="8BD8AF8961B6F240870F56443D08BCB6"/>
+        <w:category>
+          <w:name w:val="General"/>
+          <w:gallery w:val="placeholder"/>
+        </w:category>
+        <w:types>
+          <w:type w:val="bbPlcHdr"/>
+        </w:types>
+        <w:behaviors>
+          <w:behavior w:val="content"/>
+        </w:behaviors>
+        <w:guid w:val="{78E472FC-8308-9542-B0BE-9DDB5197E21A}"/>
+      </w:docPartPr>
+      <w:docPartBody>
+        <w:p>
+          <w:pPr>
+            <w:pStyle w:val="8BD8AF8961B6F240870F56443D08BCB6"/>
+          </w:pPr>
+          <w:r>
+            <w:rPr>
+              <w:rStyle w:val="PlaceholderText"/>
+            </w:rPr>
+            <w:t xml:space="preserve">[Enter an </w:t>
+          </w:r>
+          <w:r>
+            <w:rPr>
+              <w:rStyle w:val="PlaceholderText"/>
+              <w:b/>
+            </w:rPr>
+            <w:t>abstract</w:t>
+          </w:r>
+          <w:r>
+            <w:rPr>
+              <w:rStyle w:val="PlaceholderText"/>
+            </w:rPr>
+            <w:t xml:space="preserve"> for your article]</w:t>
+          </w:r>
+        </w:p>
+      </w:docPartBody>
+    </w:docPart>
   </w:docParts>
 </w:glossaryDocument>
 </file>
@@ -4669,6 +4726,11 @@
     <w:compatSetting w:name="enableOpenTypeFeatures" w:uri="http://schemas.microsoft.com/office/word" w:val="1"/>
     <w:compatSetting w:name="doNotFlipMirrorIndents" w:uri="http://schemas.microsoft.com/office/word" w:val="1"/>
   </w:compat>
+  <w:rsids>
+    <w:rsidRoot w:val="002E21F7"/>
+    <w:rsid w:val="002E21F7"/>
+    <w:rsid w:val="004463F0"/>
+  </w:rsids>
   <m:mathPr>
     <m:mathFont m:val="Cambria Math"/>
     <m:brkBin m:val="before"/>
@@ -4879,6 +4941,7 @@
     <w:basedOn w:val="DefaultParagraphFont"/>
     <w:uiPriority w:val="99"/>
     <w:semiHidden/>
+    <w:rsid w:val="004463F0"/>
     <w:rPr>
       <w:color w:val="808080"/>
     </w:rPr>
@@ -4915,6 +4978,10 @@
   </w:style>
   <w:style w:type="paragraph" w:customStyle="1" w:styleId="229A99BAFF4DB14388F34A840C808FDF">
     <w:name w:val="229A99BAFF4DB14388F34A840C808FDF"/>
+  </w:style>
+  <w:style w:type="paragraph" w:customStyle="1" w:styleId="8BD8AF8961B6F240870F56443D08BCB6">
+    <w:name w:val="8BD8AF8961B6F240870F56443D08BCB6"/>
+    <w:rsid w:val="004463F0"/>
   </w:style>
 </w:styles>
 </file>
@@ -5107,6 +5174,7 @@
     <w:basedOn w:val="DefaultParagraphFont"/>
     <w:uiPriority w:val="99"/>
     <w:semiHidden/>
+    <w:rsid w:val="004463F0"/>
     <w:rPr>
       <w:color w:val="808080"/>
     </w:rPr>
@@ -5143,6 +5211,10 @@
   </w:style>
   <w:style w:type="paragraph" w:customStyle="1" w:styleId="229A99BAFF4DB14388F34A840C808FDF">
     <w:name w:val="229A99BAFF4DB14388F34A840C808FDF"/>
+  </w:style>
+  <w:style w:type="paragraph" w:customStyle="1" w:styleId="8BD8AF8961B6F240870F56443D08BCB6">
+    <w:name w:val="8BD8AF8961B6F240870F56443D08BCB6"/>
+    <w:rsid w:val="004463F0"/>
   </w:style>
 </w:styles>
 </file>
@@ -5413,4 +5485,581 @@
     </a:ext>
   </a:extLst>
 </a:theme>
+</file>
+
+<file path=customXml/item1.xml><?xml version="1.0" encoding="utf-8"?>
+<b:Sources xmlns:b="http://schemas.openxmlformats.org/officeDocument/2006/bibliography" xmlns="http://schemas.openxmlformats.org/officeDocument/2006/bibliography" SelectedStyle="/MLA.XSL" StyleName="MLA">
+  <b:Source>
+    <b:Tag>Már00</b:Tag>
+    <b:SourceType>Book</b:SourceType>
+    <b:Guid>{8FAB5C8E-0037-0846-BDE3-DE854D32F834}</b:Guid>
+    <b:Author>
+      <b:Author>
+        <b:NameList>
+          <b:Person>
+            <b:Last>Bezerra</b:Last>
+            <b:First>Márcio</b:First>
+            <b:Middle>Antonio Salvador</b:Middle>
+          </b:Person>
+        </b:NameList>
+      </b:Author>
+    </b:Author>
+    <b:Title>A Unique Brazilian Composer: A Study of the Music of Gilberto Mendes Through Selected Piano Pieces</b:Title>
+    <b:City>Brussels</b:City>
+    <b:Publisher>Alain vaan Kerckhoven Editeur</b:Publisher>
+    <b:Year>2000</b:Year>
+    <b:RefOrder>1</b:RefOrder>
+  </b:Source>
+  <b:Source>
+    <b:Tag>Joã74</b:Tag>
+    <b:SourceType>JournalArticle</b:SourceType>
+    <b:Guid>{1CA38088-E0C1-A742-865D-A34673C92F35}</b:Guid>
+    <b:Author>
+      <b:Author>
+        <b:NameList>
+          <b:Person>
+            <b:Last>Filho</b:Last>
+            <b:First>João</b:First>
+            <b:Middle>Caldeira</b:Middle>
+          </b:Person>
+        </b:NameList>
+      </b:Author>
+    </b:Author>
+    <b:Title>“Ginastera e Futebol no Teatro Municipal.”</b:Title>
+    <b:Year>1974</b:Year>
+    <b:Volume>26</b:Volume>
+    <b:JournalName>O Estado de São Paulo</b:JournalName>
+    <b:Month>July</b:Month>
+    <b:RefOrder>2</b:RefOrder>
+  </b:Source>
+  <b:Source>
+    <b:Tag>Mar73</b:Tag>
+    <b:SourceType>JournalArticle</b:SourceType>
+    <b:Guid>{6E16A978-7EEF-E848-9AC0-520307B96388}</b:Guid>
+    <b:Author>
+      <b:Author>
+        <b:NameList>
+          <b:Person>
+            <b:Last>Caravaggi</b:Last>
+            <b:First>Maria</b:First>
+            <b:Middle>Ines</b:Middle>
+          </b:Person>
+        </b:NameList>
+      </b:Author>
+    </b:Author>
+    <b:Title>Santos Football Music: A Música Experimental em Ritmo de Futebol</b:Title>
+    <b:JournalName>Jornal do Brasil</b:JournalName>
+    <b:Publisher>Caderno B</b:Publisher>
+    <b:Year>1973</b:Year>
+    <b:Month>October</b:Month>
+    <b:Day>9</b:Day>
+    <b:Pages>5</b:Pages>
+    <b:RefOrder>3</b:RefOrder>
+  </b:Source>
+  <b:Source>
+    <b:Tag>Ell65</b:Tag>
+    <b:SourceType>JournalArticle</b:SourceType>
+    <b:Guid>{2020DB2E-1EC9-4145-BA6F-B0FE54C89AF6}</b:Guid>
+    <b:Author>
+      <b:Author>
+        <b:NameList>
+          <b:Person>
+            <b:Last>Ellmerich</b:Last>
+            <b:First>Luis</b:First>
+          </b:Person>
+        </b:NameList>
+      </b:Author>
+    </b:Author>
+    <b:Title>“‘Vale Tudo’ no Municipal.” </b:Title>
+    <b:JournalName>Diário de São Paulo</b:JournalName>
+    <b:Year>1965</b:Year>
+    <b:Month>November</b:Month>
+    <b:Day>18</b:Day>
+    <b:RefOrder>4</b:RefOrder>
+  </b:Source>
+  <b:Source>
+    <b:Tag>Fer701</b:Tag>
+    <b:SourceType>JournalArticle</b:SourceType>
+    <b:Guid>{AE6DBA88-5BE2-0D4C-9C44-71390CCD6C23}</b:Guid>
+    <b:Author>
+      <b:Author>
+        <b:NameList>
+          <b:Person>
+            <b:Last>Fernandez-Cid</b:Last>
+            <b:First>Antonio</b:First>
+          </b:Person>
+        </b:NameList>
+      </b:Author>
+    </b:Author>
+    <b:Title>"Alcides Lanza y el Grupo Alea, en el Ateneo en Sesion ‘Sui Generis’.”</b:Title>
+    <b:JournalName>ABC (Madrid)</b:JournalName>
+    <b:Year>1970</b:Year>
+    <b:Month>October</b:Month>
+    <b:Day>4</b:Day>
+    <b:RefOrder>5</b:RefOrder>
+  </b:Source>
+  <b:Source>
+    <b:Tag>Fon89</b:Tag>
+    <b:SourceType>JournalArticle</b:SourceType>
+    <b:Guid>{A562DBF0-4E03-3347-A296-4D47F32579EF}</b:Guid>
+    <b:Author>
+      <b:Author>
+        <b:NameList>
+          <b:Person>
+            <b:Last>Fonseca</b:Last>
+            <b:First>Vera.</b:First>
+          </b:Person>
+        </b:NameList>
+      </b:Author>
+    </b:Author>
+    <b:Title>“A Experiência de Gilberto Mendes.” </b:Title>
+    <b:JournalName>O Estado de São Paulo</b:JournalName>
+    <b:Year>1989</b:Year>
+    <b:Month>September</b:Month>
+    <b:Day>12</b:Day>
+    <b:RefOrder>6</b:RefOrder>
+  </b:Source>
+  <b:Source>
+    <b:Tag>Fra69</b:Tag>
+    <b:SourceType>JournalArticle</b:SourceType>
+    <b:Guid>{4D0277C4-2EAE-4F45-888F-F57E57FBDC2D}</b:Guid>
+    <b:Author>
+      <b:Author>
+        <b:NameList>
+          <b:Person>
+            <b:Last>França</b:Last>
+            <b:First>Eurico</b:First>
+            <b:Middle>Nogueira</b:Middle>
+          </b:Person>
+        </b:NameList>
+      </b:Author>
+    </b:Author>
+    <b:Title>“Festival encerra com Vanguarda.”</b:Title>
+    <b:JournalName>Correio da Manhã </b:JournalName>
+    <b:Publisher>Segundo Caderno</b:Publisher>
+    <b:City>Rio de Janeiro</b:City>
+    <b:Year>1969</b:Year>
+    <b:Month>March</b:Month>
+    <b:Day>30</b:Day>
+    <b:Pages>2</b:Pages>
+    <b:RefOrder>7</b:RefOrder>
+  </b:Source>
+  <b:Source>
+    <b:Tag>Fra70</b:Tag>
+    <b:SourceType>JournalArticle</b:SourceType>
+    <b:Guid>{EF8E2909-2C96-BD41-841B-40827E069A4F}</b:Guid>
+    <b:Author>
+      <b:Author>
+        <b:NameList>
+          <b:Person>
+            <b:Last>Franco</b:Last>
+            <b:First>José</b:First>
+            <b:Middle>Maria</b:Middle>
+          </b:Person>
+        </b:NameList>
+      </b:Author>
+    </b:Author>
+    <b:Title>“El III Festival de Música de América y España.”</b:Title>
+    <b:JournalName>Ya</b:JournalName>
+    <b:City>Madrid</b:City>
+    <b:Year>1970</b:Year>
+    <b:Month>October</b:Month>
+    <b:Day>4</b:Day>
+    <b:RefOrder>8</b:RefOrder>
+  </b:Source>
+  <b:Source>
+    <b:Tag>Kri74</b:Tag>
+    <b:SourceType>JournalArticle</b:SourceType>
+    <b:Guid>{2BDB0724-42B9-8440-AAFA-ED2273407434}</b:Guid>
+    <b:Author>
+      <b:Author>
+        <b:NameList>
+          <b:Person>
+            <b:Last>Krieger</b:Last>
+            <b:First>Edino</b:First>
+          </b:Person>
+        </b:NameList>
+      </b:Author>
+    </b:Author>
+    <b:Title>Música Brasileira para UNESCO Ouvir.”</b:Title>
+    <b:JournalName>Jornal do Brasil </b:JournalName>
+    <b:Publisher>Caderno B</b:Publisher>
+    <b:City>Rio de 	Janeiro</b:City>
+    <b:Year>1974</b:Year>
+    <b:Month>July</b:Month>
+    <b:Day>23</b:Day>
+    <b:Pages>2</b:Pages>
+    <b:RefOrder>9</b:RefOrder>
+  </b:Source>
+  <b:Source>
+    <b:Tag>Mar70</b:Tag>
+    <b:SourceType>JournalArticle</b:SourceType>
+    <b:Guid>{273290C3-13AE-6C4C-8555-7BC7EFF2D024}</b:Guid>
+    <b:Author>
+      <b:Author>
+        <b:NameList>
+          <b:Person>
+            <b:Last>Marco</b:Last>
+            <b:First>Tomás</b:First>
+          </b:Person>
+        </b:NameList>
+      </b:Author>
+    </b:Author>
+    <b:Title>“III Festival de Música de América y España: Gran Concierto de Alcides Lanza con el Grupo Alea.” </b:Title>
+    <b:JournalName>Arriba</b:JournalName>
+    <b:City>Madrid</b:City>
+    <b:Year>1970</b:Year>
+    <b:Month>October </b:Month>
+    <b:Day>4</b:Day>
+    <b:RefOrder>10</b:RefOrder>
+  </b:Source>
+  <b:Source>
+    <b:Tag>Mar91</b:Tag>
+    <b:SourceType>JournalArticle</b:SourceType>
+    <b:Guid>{81E711BF-18D1-C24E-9EFD-C56D942B0317}</b:Guid>
+    <b:Author>
+      <b:Author>
+        <b:NameList>
+          <b:Person>
+            <b:Last>Martins</b:Last>
+            <b:First>José</b:First>
+            <b:Middle>Eduardo</b:Middle>
+          </b:Person>
+        </b:NameList>
+      </b:Author>
+    </b:Author>
+    <b:Title>“Gilberto Mendes.” </b:Title>
+    <b:JournalName>Estudos Avançados</b:JournalName>
+    <b:Year>1991</b:Year>
+    <b:Month>September-December</b:Month>
+    <b:Volume>5</b:Volume>
+    <b:Issue>13</b:Issue>
+    <b:Pages>196-197</b:Pages>
+    <b:RefOrder>11</b:RefOrder>
+  </b:Source>
+  <b:Source>
+    <b:Tag>Men</b:Tag>
+    <b:SourceType>JournalArticle</b:SourceType>
+    <b:Guid>{CBFE969B-0A7B-4447-BA53-FE90C5FE1537}</b:Guid>
+    <b:Author>
+      <b:Author>
+        <b:NameList>
+          <b:Person>
+            <b:Last>Mendes</b:Last>
+            <b:First>Gilberto</b:First>
+          </b:Person>
+        </b:NameList>
+      </b:Author>
+      <b:Editor>
+        <b:NameList>
+          <b:Person>
+            <b:Last>Campos</b:Last>
+            <b:First>Augusto</b:First>
+            <b:Middle>de</b:Middle>
+          </b:Person>
+        </b:NameList>
+      </b:Editor>
+    </b:Author>
+    <b:Title>“De como a MPB perdeu o balanço e continuou na vanguarda.”</b:Title>
+    <b:JournalName>Balanço da Bossa e outras Bossas</b:JournalName>
+    <b:Publisher>Editora Perspectiva.</b:Publisher>
+    <b:City>São Paulo</b:City>
+    <b:Pages>133-140</b:Pages>
+    <b:RefOrder>12</b:RefOrder>
+  </b:Source>
+  <b:Source>
+    <b:Tag>Gil87</b:Tag>
+    <b:SourceType>JournalArticle</b:SourceType>
+    <b:Guid>{E69DEAEA-A30B-A340-8455-714F4A11FAA0}</b:Guid>
+    <b:Author>
+      <b:Author>
+        <b:NameList>
+          <b:Person>
+            <b:Last>Mendes</b:Last>
+            <b:First>Gilberto</b:First>
+          </b:Person>
+        </b:NameList>
+      </b:Author>
+    </b:Author>
+    <b:Title>“Eklektizismus oder Postmoderne in der Lateinamerikanischen Musik.”</b:Title>
+    <b:JournalName>Kompakt</b:JournalName>
+    <b:Year>1987</b:Year>
+    <b:Month>April</b:Month>
+    <b:Volume>23</b:Volume>
+    <b:Pages>11-14</b:Pages>
+    <b:RefOrder>13</b:RefOrder>
+  </b:Source>
+  <b:Source>
+    <b:Tag>Gil90</b:Tag>
+    <b:SourceType>JournalArticle</b:SourceType>
+    <b:Guid>{9363A0D1-65CF-6D44-AB74-8AA7B54C0D1C}</b:Guid>
+    <b:Author>
+      <b:Author>
+        <b:NameList>
+          <b:Person>
+            <b:Last>Mendes</b:Last>
+            <b:First>Gilberto</b:First>
+          </b:Person>
+        </b:NameList>
+      </b:Author>
+    </b:Author>
+    <b:Title>Um Estudo? Eisler e Webern Caminham nos Mares do Sul...</b:Title>
+    <b:JournalName>Análise Musical</b:JournalName>
+    <b:Year>1990</b:Year>
+    <b:Month>October</b:Month>
+    <b:Volume>3</b:Volume>
+    <b:Pages>113-125</b:Pages>
+    <b:RefOrder>14</b:RefOrder>
+  </b:Source>
+  <b:Source>
+    <b:Tag>Men75</b:Tag>
+    <b:SourceType>BookSection</b:SourceType>
+    <b:Guid>{F3E3B7DF-1FA0-8843-A6F1-F8CB63CDA9E0}</b:Guid>
+    <b:Title>“A Música.”</b:Title>
+    <b:Publisher>Editora Perspectiva</b:Publisher>
+    <b:City>São Paulo</b:City>
+    <b:Year>1975</b:Year>
+    <b:Pages>127-138</b:Pages>
+    <b:Author>
+      <b:Author>
+        <b:NameList>
+          <b:Person>
+            <b:Last>Mendes</b:Last>
+            <b:First>Gilberto</b:First>
+          </b:Person>
+        </b:NameList>
+      </b:Author>
+      <b:Editor>
+        <b:NameList>
+          <b:Person>
+            <b:Last>Ávila</b:Last>
+            <b:First>Affonso</b:First>
+          </b:Person>
+        </b:NameList>
+      </b:Editor>
+    </b:Author>
+    <b:BookTitle>Modernismo</b:BookTitle>
+    <b:RefOrder>15</b:RefOrder>
+  </b:Source>
+  <b:Source>
+    <b:Tag>Mús91</b:Tag>
+    <b:SourceType>JournalArticle</b:SourceType>
+    <b:Guid>{B7735D08-6C77-B44C-9528-D65C71771B88}</b:Guid>
+    <b:Title>Música Moderna Brasileira e suas Implicações de Esquerda</b:Title>
+    <b:Year>1991</b:Year>
+    <b:Volume>2</b:Volume>
+    <b:Pages>37-42</b:Pages>
+    <b:JournalName>Revista Música</b:JournalName>
+    <b:Month>May</b:Month>
+    <b:Issue>1</b:Issue>
+    <b:RefOrder>16</b:RefOrder>
+  </b:Source>
+  <b:Source>
+    <b:Tag>Gil69</b:Tag>
+    <b:SourceType>JournalArticle</b:SourceType>
+    <b:Guid>{57EE32DB-7E30-9745-944D-339AD3042A69}</b:Guid>
+    <b:Author>
+      <b:Author>
+        <b:NameList>
+          <b:Person>
+            <b:Last>Mendes</b:Last>
+            <b:First>Gilberto</b:First>
+          </b:Person>
+        </b:NameList>
+      </b:Author>
+    </b:Author>
+    <b:Title>Música Nuova Brasiliana: Dati e Problemi</b:Title>
+    <b:JournalName>Aut Aut </b:JournalName>
+    <b:Year>1969</b:Year>
+    <b:Month>March</b:Month>
+    <b:Volume>109-110</b:Volume>
+    <b:Pages>206-212</b:Pages>
+    <b:Comments> Aut Aut 109–110 (March 1969): 	206–12. </b:Comments>
+    <b:RefOrder>17</b:RefOrder>
+  </b:Source>
+  <b:Source>
+    <b:Tag>Men94</b:Tag>
+    <b:SourceType>Book</b:SourceType>
+    <b:Guid>{E507DEE9-AADA-4441-B685-11990CA4820C}</b:Guid>
+    <b:Author>
+      <b:Author>
+        <b:NameList>
+          <b:Person>
+            <b:Last>Mendes</b:Last>
+            <b:First>Gilberto</b:First>
+          </b:Person>
+        </b:NameList>
+      </b:Author>
+    </b:Author>
+    <b:Title>Uma Odisséia Musical: Dos Mares do Sul à Elegância Pop/Art Déco.</b:Title>
+    <b:Publisher>Editora da Universidade de São Paulo and Editora Giordano</b:Publisher>
+    <b:City>São 	Paulo</b:City>
+    <b:Year>1994</b:Year>
+    <b:RefOrder>18</b:RefOrder>
+  </b:Source>
+  <b:Source>
+    <b:Tag>Men91</b:Tag>
+    <b:SourceType>JournalArticle</b:SourceType>
+    <b:Guid>{4B35B137-3A47-1240-82D0-E1DA2DAC941A}</b:Guid>
+    <b:Author>
+      <b:Author>
+        <b:NameList>
+          <b:Person>
+            <b:Last>Mendes</b:Last>
+            <b:First>Gilberto</b:First>
+          </b:Person>
+        </b:NameList>
+      </b:Author>
+    </b:Author>
+    <b:Title>O Último Tango em Vila Parisi</b:Title>
+    <b:Year>1991</b:Year>
+    <b:Volume>1</b:Volume>
+    <b:Pages>51-61</b:Pages>
+    <b:JournalName>Artéria</b:JournalName>
+    <b:Month>August</b:Month>
+    <b:RefOrder>19</b:RefOrder>
+  </b:Source>
+  <b:Source>
+    <b:Tag>Gil91</b:Tag>
+    <b:SourceType>JournalArticle</b:SourceType>
+    <b:Guid>{33130D84-DC4F-1441-AD72-8861D8342448}</b:Guid>
+    <b:Author>
+      <b:Author>
+        <b:NameList>
+          <b:Person>
+            <b:Last>Mendes</b:Last>
+            <b:First>Gilberto</b:First>
+          </b:Person>
+        </b:NameList>
+      </b:Author>
+    </b:Author>
+    <b:Title>Vila Socó Meu Amor</b:Title>
+    <b:JournalName>Estudos Avançados</b:JournalName>
+    <b:Year>1991</b:Year>
+    <b:Month>September-December</b:Month>
+    <b:Volume>5</b:Volume>
+    <b:Issue>13</b:Issue>
+    <b:Pages>193-195</b:Pages>
+    <b:RefOrder>20</b:RefOrder>
+  </b:Source>
+  <b:Source>
+    <b:Tag>Mir83</b:Tag>
+    <b:SourceType>JournalArticle</b:SourceType>
+    <b:Guid>{D0F281D5-5A85-D54E-8B56-13F1F17B96AE}</b:Guid>
+    <b:Author>
+      <b:Author>
+        <b:NameList>
+          <b:Person>
+            <b:Last>Miranda</b:Last>
+            <b:First>Ronaldo</b:First>
+          </b:Person>
+        </b:NameList>
+      </b:Author>
+    </b:Author>
+    <b:Title>Uma questão de opção de linguagem</b:Title>
+    <b:JournalName> Jornal do Brasil</b:JournalName>
+    <b:City>Rio de Janeiro</b:City>
+    <b:Year>1983</b:Year>
+    <b:Month>October</b:Month>
+    <b:Day>9</b:Day>
+    <b:RefOrder>21</b:RefOrder>
+  </b:Source>
+  <b:Source>
+    <b:Tag>Mou87</b:Tag>
+    <b:SourceType>JournalArticle</b:SourceType>
+    <b:Guid>{869761CA-5EE6-9C46-893D-60CBA299C10F}</b:Guid>
+    <b:Author>
+      <b:Author>
+        <b:NameList>
+          <b:Person>
+            <b:Last>Mounsey</b:Last>
+            <b:First>Paul</b:First>
+          </b:Person>
+        </b:NameList>
+      </b:Author>
+    </b:Author>
+    <b:Title>Music in Brazil: Willy Corrêa de Oliveira and Gilberto Mendes</b:Title>
+    <b:JournalName>Contact Magazine</b:JournalName>
+    <b:Year>1987</b:Year>
+    <b:Volume>31</b:Volume>
+    <b:Issue>Autumn</b:Issue>
+    <b:Pages>21-26</b:Pages>
+    <b:RefOrder>22</b:RefOrder>
+  </b:Source>
+  <b:Source>
+    <b:Tag>Squ74</b:Tag>
+    <b:SourceType>JournalArticle</b:SourceType>
+    <b:Guid>{E39EB96B-6C58-774F-BA9F-15788FC3D728}</b:Guid>
+    <b:Author>
+      <b:Author>
+        <b:NameList>
+          <b:Person>
+            <b:Last>Squeff</b:Last>
+            <b:First>Enio</b:First>
+          </b:Person>
+        </b:NameList>
+      </b:Author>
+    </b:Author>
+    <b:Title>Peça sinfônica quebra tradição</b:Title>
+    <b:JournalName> O Estado de São Paulo</b:JournalName>
+    <b:Year>1974</b:Year>
+    <b:Month>July</b:Month>
+    <b:Day>24</b:Day>
+    <b:RefOrder>23</b:RefOrder>
+  </b:Source>
+  <b:Source>
+    <b:Tag>Tar92</b:Tag>
+    <b:SourceType>JournalArticle</b:SourceType>
+    <b:Guid>{5F09B5E5-548E-A74A-AB9D-B412C100664D}</b:Guid>
+    <b:Author>
+      <b:Author>
+        <b:NameList>
+          <b:Person>
+            <b:Last>Tarcha</b:Last>
+            <b:First>Carlos</b:First>
+          </b:Person>
+        </b:NameList>
+      </b:Author>
+    </b:Author>
+    <b:Title>A Visão Caleidoscópica de ‘O Pente de Istanbul’.</b:Title>
+    <b:JournalName>Revista Música 	</b:JournalName>
+    <b:Year>1992</b:Year>
+    <b:Month>May</b:Month>
+    <b:Volume>3</b:Volume>
+    <b:Issue>1</b:Issue>
+    <b:Pages>82-102</b:Pages>
+    <b:RefOrder>24</b:RefOrder>
+  </b:Source>
+  <b:Source>
+    <b:Tag>Wis74</b:Tag>
+    <b:SourceType>JournalArticle</b:SourceType>
+    <b:Guid>{7D1C0C0A-9AF5-274B-868C-CABAC06132A8}</b:Guid>
+    <b:Author>
+      <b:Author>
+        <b:NameList>
+          <b:Person>
+            <b:Last>Wisnik</b:Last>
+            <b:First>José</b:First>
+            <b:Middle>Miguel</b:Middle>
+          </b:Person>
+        </b:NameList>
+      </b:Author>
+    </b:Author>
+    <b:Title>Santos Futebol Música</b:Title>
+    <b:JournalName>Última Hora</b:JournalName>
+    <b:City>São Paulo</b:City>
+    <b:Year>1974</b:Year>
+    <b:Month>July</b:Month>
+    <b:Day>30</b:Day>
+    <b:RefOrder>25</b:RefOrder>
+  </b:Source>
+</b:Sources>
+</file>
+
+<file path=customXml/itemProps1.xml><?xml version="1.0" encoding="utf-8"?>
+<ds:datastoreItem xmlns:ds="http://schemas.openxmlformats.org/officeDocument/2006/customXml" ds:itemID="{07CD5E9A-E7AE-EC45-BBCF-9B671C42BB31}">
+  <ds:schemaRefs>
+    <ds:schemaRef ds:uri="http://schemas.openxmlformats.org/officeDocument/2006/bibliography"/>
+  </ds:schemaRefs>
+</ds:datastoreItem>
 </file>
</xml_diff>